<commit_message>
Updating Solution 3 and pushing a new .docx after knit
Updating Solution 3 and pushing a new .docx after knit
</commit_message>
<xml_diff>
--- a/Module1_ComputationalStatistics/Group2_Sub_1/group2_sub_1_brooke-sean-faizeen.docx
+++ b/Module1_ComputationalStatistics/Group2_Sub_1/group2_sub_1_brooke-sean-faizeen.docx
@@ -183,7 +183,7 @@
         <w:rPr>
           <w:rStyle w:val="VerbatimChar"/>
         </w:rPr>
-        <w:t xml:space="preserve">##  C:\Users\X\AppData\Local\Temp\RtmpYHZuxB\downloaded_packages</w:t>
+        <w:t xml:space="preserve">##  C:\Users\X\AppData\Local\Temp\RtmpgjRzqq\downloaded_packages</w:t>
       </w:r>
     </w:p>
     <w:p>
@@ -270,7 +270,7 @@
         <w:rPr>
           <w:rStyle w:val="VerbatimChar"/>
         </w:rPr>
-        <w:t xml:space="preserve">##  C:\Users\X\AppData\Local\Temp\RtmpYHZuxB\downloaded_packages</w:t>
+        <w:t xml:space="preserve">##  C:\Users\X\AppData\Local\Temp\RtmpgjRzqq\downloaded_packages</w:t>
       </w:r>
     </w:p>
     <w:p>
@@ -998,6 +998,20 @@
         <w:t xml:space="preserve">## 2831.907 3179.010</w:t>
       </w:r>
     </w:p>
+    <w:p>
+      <w:pPr>
+        <w:pStyle w:val="FirstParagraph"/>
+      </w:pPr>
+      <w:r>
+        <w:t xml:space="preserve">At an 80% confidence level, we see great clustering around the 3,000 mark for our applications to colleges in our dataset.</w:t>
+      </w:r>
+      <w:r>
+        <w:t xml:space="preserve"> </w:t>
+      </w:r>
+      <w:r>
+        <w:t xml:space="preserve">With a higher rise at the 2,800 mark and 3,200 mark, we might be able to say that we have a bit of a concentrated number for most colleges between this range. The rest are not outlines, but with more data, I might expect our mid point to rise higher and fall off steeper.</w:t>
+      </w:r>
+    </w:p>
     <w:bookmarkEnd w:id="23"/>
     <w:bookmarkStart w:id="24" w:name="solution-2"/>
     <w:p>
@@ -1014,6 +1028,39 @@
       </w:pPr>
       <w:r>
         <w:rPr>
+          <w:rStyle w:val="NormalTok"/>
+        </w:rPr>
+        <w:t xml:space="preserve">startTime </w:t>
+      </w:r>
+      <w:r>
+        <w:rPr>
+          <w:rStyle w:val="OtherTok"/>
+        </w:rPr>
+        <w:t xml:space="preserve">&lt;-</w:t>
+      </w:r>
+      <w:r>
+        <w:rPr>
+          <w:rStyle w:val="NormalTok"/>
+        </w:rPr>
+        <w:t xml:space="preserve"> </w:t>
+      </w:r>
+      <w:r>
+        <w:rPr>
+          <w:rStyle w:val="FunctionTok"/>
+        </w:rPr>
+        <w:t xml:space="preserve">Sys.time</w:t>
+      </w:r>
+      <w:r>
+        <w:rPr>
+          <w:rStyle w:val="NormalTok"/>
+        </w:rPr>
+        <w:t xml:space="preserve">()</w:t>
+      </w:r>
+      <w:r>
+        <w:br/>
+      </w:r>
+      <w:r>
+        <w:rPr>
           <w:rStyle w:val="CommentTok"/>
         </w:rPr>
         <w:t xml:space="preserve"># WE are starting our our System time to get our init UTC time format. </w:t>
@@ -1937,13 +1984,10 @@
         <w:br/>
       </w:r>
       <w:r>
-        <w:br/>
-      </w:r>
-      <w:r>
-        <w:rPr>
-          <w:rStyle w:val="NormalTok"/>
-        </w:rPr>
-        <w:t xml:space="preserve">boots4 </w:t>
+        <w:rPr>
+          <w:rStyle w:val="NormalTok"/>
+        </w:rPr>
+        <w:t xml:space="preserve">endTime </w:t>
       </w:r>
       <w:r>
         <w:rPr>
@@ -1959,18 +2003,24 @@
       </w:r>
       <w:r>
         <w:rPr>
-          <w:rStyle w:val="ConstantTok"/>
-        </w:rPr>
-        <w:t xml:space="preserve">NULL</w:t>
-      </w:r>
-      <w:r>
-        <w:br/>
-      </w:r>
-      <w:r>
-        <w:rPr>
-          <w:rStyle w:val="NormalTok"/>
-        </w:rPr>
-        <w:t xml:space="preserve">boots5 </w:t>
+          <w:rStyle w:val="FunctionTok"/>
+        </w:rPr>
+        <w:t xml:space="preserve">Sys.time</w:t>
+      </w:r>
+      <w:r>
+        <w:rPr>
+          <w:rStyle w:val="NormalTok"/>
+        </w:rPr>
+        <w:t xml:space="preserve">()</w:t>
+      </w:r>
+      <w:r>
+        <w:br/>
+      </w:r>
+      <w:r>
+        <w:rPr>
+          <w:rStyle w:val="NormalTok"/>
+        </w:rPr>
+        <w:t xml:space="preserve">elapsed </w:t>
       </w:r>
       <w:r>
         <w:rPr>
@@ -1982,765 +2032,12 @@
         <w:rPr>
           <w:rStyle w:val="NormalTok"/>
         </w:rPr>
-        <w:t xml:space="preserve"> </w:t>
-      </w:r>
-      <w:r>
-        <w:rPr>
-          <w:rStyle w:val="ConstantTok"/>
-        </w:rPr>
-        <w:t xml:space="preserve">NULL</w:t>
-      </w:r>
-      <w:r>
-        <w:br/>
-      </w:r>
-      <w:r>
-        <w:rPr>
-          <w:rStyle w:val="NormalTok"/>
-        </w:rPr>
-        <w:t xml:space="preserve">boots6 </w:t>
-      </w:r>
-      <w:r>
-        <w:rPr>
-          <w:rStyle w:val="OtherTok"/>
-        </w:rPr>
-        <w:t xml:space="preserve">&lt;-</w:t>
-      </w:r>
-      <w:r>
-        <w:rPr>
-          <w:rStyle w:val="NormalTok"/>
-        </w:rPr>
-        <w:t xml:space="preserve"> </w:t>
-      </w:r>
-      <w:r>
-        <w:rPr>
-          <w:rStyle w:val="ConstantTok"/>
-        </w:rPr>
-        <w:t xml:space="preserve">NULL</w:t>
-      </w:r>
-      <w:r>
-        <w:br/>
-      </w:r>
-      <w:r>
-        <w:rPr>
-          <w:rStyle w:val="CommentTok"/>
-        </w:rPr>
-        <w:t xml:space="preserve"># Note: We had stored our seeds into the vector "seeds" so now we are grabbing</w:t>
-      </w:r>
-      <w:r>
-        <w:br/>
-      </w:r>
-      <w:r>
-        <w:rPr>
-          <w:rStyle w:val="CommentTok"/>
-        </w:rPr>
-        <w:t xml:space="preserve"># each seed 1,2,3 and placing those back into new samples @ 5,000 samples. </w:t>
-      </w:r>
-      <w:r>
-        <w:br/>
-      </w:r>
-      <w:r>
-        <w:rPr>
-          <w:rStyle w:val="FunctionTok"/>
-        </w:rPr>
-        <w:t xml:space="preserve">set.seed</w:t>
-      </w:r>
-      <w:r>
-        <w:rPr>
-          <w:rStyle w:val="NormalTok"/>
-        </w:rPr>
-        <w:t xml:space="preserve">(seeds[</w:t>
-      </w:r>
-      <w:r>
-        <w:rPr>
-          <w:rStyle w:val="DecValTok"/>
-        </w:rPr>
-        <w:t xml:space="preserve">1</w:t>
-      </w:r>
-      <w:r>
-        <w:rPr>
-          <w:rStyle w:val="NormalTok"/>
-        </w:rPr>
-        <w:t xml:space="preserve">])</w:t>
-      </w:r>
-      <w:r>
-        <w:br/>
-      </w:r>
-      <w:r>
-        <w:rPr>
-          <w:rStyle w:val="ControlFlowTok"/>
-        </w:rPr>
-        <w:t xml:space="preserve">for</w:t>
-      </w:r>
-      <w:r>
-        <w:rPr>
-          <w:rStyle w:val="NormalTok"/>
-        </w:rPr>
-        <w:t xml:space="preserve">(j </w:t>
-      </w:r>
-      <w:r>
-        <w:rPr>
-          <w:rStyle w:val="ControlFlowTok"/>
-        </w:rPr>
-        <w:t xml:space="preserve">in</w:t>
-      </w:r>
-      <w:r>
-        <w:rPr>
-          <w:rStyle w:val="NormalTok"/>
-        </w:rPr>
-        <w:t xml:space="preserve"> </w:t>
-      </w:r>
-      <w:r>
-        <w:rPr>
-          <w:rStyle w:val="DecValTok"/>
-        </w:rPr>
-        <w:t xml:space="preserve">1</w:t>
+        <w:t xml:space="preserve"> endTime </w:t>
       </w:r>
       <w:r>
         <w:rPr>
           <w:rStyle w:val="SpecialCharTok"/>
         </w:rPr>
-        <w:t xml:space="preserve">:</w:t>
-      </w:r>
-      <w:r>
-        <w:rPr>
-          <w:rStyle w:val="DecValTok"/>
-        </w:rPr>
-        <w:t xml:space="preserve">5000</w:t>
-      </w:r>
-      <w:r>
-        <w:rPr>
-          <w:rStyle w:val="NormalTok"/>
-        </w:rPr>
-        <w:t xml:space="preserve">)</w:t>
-      </w:r>
-      <w:r>
-        <w:br/>
-      </w:r>
-      <w:r>
-        <w:rPr>
-          <w:rStyle w:val="NormalTok"/>
-        </w:rPr>
-        <w:t xml:space="preserve">{</w:t>
-      </w:r>
-      <w:r>
-        <w:br/>
-      </w:r>
-      <w:r>
-        <w:rPr>
-          <w:rStyle w:val="NormalTok"/>
-        </w:rPr>
-        <w:t xml:space="preserve">  my_samp</w:t>
-      </w:r>
-      <w:r>
-        <w:rPr>
-          <w:rStyle w:val="OtherTok"/>
-        </w:rPr>
-        <w:t xml:space="preserve">=</w:t>
-      </w:r>
-      <w:r>
-        <w:rPr>
-          <w:rStyle w:val="NormalTok"/>
-        </w:rPr>
-        <w:t xml:space="preserve">apps</w:t>
-      </w:r>
-      <w:r>
-        <w:rPr>
-          <w:rStyle w:val="SpecialCharTok"/>
-        </w:rPr>
-        <w:t xml:space="preserve">%&gt;%</w:t>
-      </w:r>
-      <w:r>
-        <w:rPr>
-          <w:rStyle w:val="FunctionTok"/>
-        </w:rPr>
-        <w:t xml:space="preserve">sample</w:t>
-      </w:r>
-      <w:r>
-        <w:rPr>
-          <w:rStyle w:val="NormalTok"/>
-        </w:rPr>
-        <w:t xml:space="preserve">(.,</w:t>
-      </w:r>
-      <w:r>
-        <w:rPr>
-          <w:rStyle w:val="FunctionTok"/>
-        </w:rPr>
-        <w:t xml:space="preserve">length</w:t>
-      </w:r>
-      <w:r>
-        <w:rPr>
-          <w:rStyle w:val="NormalTok"/>
-        </w:rPr>
-        <w:t xml:space="preserve">(.),</w:t>
-      </w:r>
-      <w:r>
-        <w:rPr>
-          <w:rStyle w:val="AttributeTok"/>
-        </w:rPr>
-        <w:t xml:space="preserve">replace=</w:t>
-      </w:r>
-      <w:r>
-        <w:rPr>
-          <w:rStyle w:val="ConstantTok"/>
-        </w:rPr>
-        <w:t xml:space="preserve">TRUE</w:t>
-      </w:r>
-      <w:r>
-        <w:rPr>
-          <w:rStyle w:val="NormalTok"/>
-        </w:rPr>
-        <w:t xml:space="preserve">)</w:t>
-      </w:r>
-      <w:r>
-        <w:rPr>
-          <w:rStyle w:val="SpecialCharTok"/>
-        </w:rPr>
-        <w:t xml:space="preserve">%&gt;%</w:t>
-      </w:r>
-      <w:r>
-        <w:rPr>
-          <w:rStyle w:val="FunctionTok"/>
-        </w:rPr>
-        <w:t xml:space="preserve">mean</w:t>
-      </w:r>
-      <w:r>
-        <w:rPr>
-          <w:rStyle w:val="NormalTok"/>
-        </w:rPr>
-        <w:t xml:space="preserve">()</w:t>
-      </w:r>
-      <w:r>
-        <w:br/>
-      </w:r>
-      <w:r>
-        <w:rPr>
-          <w:rStyle w:val="NormalTok"/>
-        </w:rPr>
-        <w:t xml:space="preserve">  boots4</w:t>
-      </w:r>
-      <w:r>
-        <w:rPr>
-          <w:rStyle w:val="OtherTok"/>
-        </w:rPr>
-        <w:t xml:space="preserve">&lt;-</w:t>
-      </w:r>
-      <w:r>
-        <w:rPr>
-          <w:rStyle w:val="FunctionTok"/>
-        </w:rPr>
-        <w:t xml:space="preserve">c</w:t>
-      </w:r>
-      <w:r>
-        <w:rPr>
-          <w:rStyle w:val="NormalTok"/>
-        </w:rPr>
-        <w:t xml:space="preserve">(boots4,my_samp)</w:t>
-      </w:r>
-      <w:r>
-        <w:br/>
-      </w:r>
-      <w:r>
-        <w:rPr>
-          <w:rStyle w:val="NormalTok"/>
-        </w:rPr>
-        <w:t xml:space="preserve">}</w:t>
-      </w:r>
-      <w:r>
-        <w:br/>
-      </w:r>
-      <w:r>
-        <w:br/>
-      </w:r>
-      <w:r>
-        <w:rPr>
-          <w:rStyle w:val="FunctionTok"/>
-        </w:rPr>
-        <w:t xml:space="preserve">set.seed</w:t>
-      </w:r>
-      <w:r>
-        <w:rPr>
-          <w:rStyle w:val="NormalTok"/>
-        </w:rPr>
-        <w:t xml:space="preserve">(seeds[</w:t>
-      </w:r>
-      <w:r>
-        <w:rPr>
-          <w:rStyle w:val="DecValTok"/>
-        </w:rPr>
-        <w:t xml:space="preserve">2</w:t>
-      </w:r>
-      <w:r>
-        <w:rPr>
-          <w:rStyle w:val="NormalTok"/>
-        </w:rPr>
-        <w:t xml:space="preserve">])</w:t>
-      </w:r>
-      <w:r>
-        <w:br/>
-      </w:r>
-      <w:r>
-        <w:rPr>
-          <w:rStyle w:val="ControlFlowTok"/>
-        </w:rPr>
-        <w:t xml:space="preserve">for</w:t>
-      </w:r>
-      <w:r>
-        <w:rPr>
-          <w:rStyle w:val="NormalTok"/>
-        </w:rPr>
-        <w:t xml:space="preserve">(j </w:t>
-      </w:r>
-      <w:r>
-        <w:rPr>
-          <w:rStyle w:val="ControlFlowTok"/>
-        </w:rPr>
-        <w:t xml:space="preserve">in</w:t>
-      </w:r>
-      <w:r>
-        <w:rPr>
-          <w:rStyle w:val="NormalTok"/>
-        </w:rPr>
-        <w:t xml:space="preserve"> </w:t>
-      </w:r>
-      <w:r>
-        <w:rPr>
-          <w:rStyle w:val="DecValTok"/>
-        </w:rPr>
-        <w:t xml:space="preserve">1</w:t>
-      </w:r>
-      <w:r>
-        <w:rPr>
-          <w:rStyle w:val="SpecialCharTok"/>
-        </w:rPr>
-        <w:t xml:space="preserve">:</w:t>
-      </w:r>
-      <w:r>
-        <w:rPr>
-          <w:rStyle w:val="DecValTok"/>
-        </w:rPr>
-        <w:t xml:space="preserve">5000</w:t>
-      </w:r>
-      <w:r>
-        <w:rPr>
-          <w:rStyle w:val="NormalTok"/>
-        </w:rPr>
-        <w:t xml:space="preserve">)</w:t>
-      </w:r>
-      <w:r>
-        <w:br/>
-      </w:r>
-      <w:r>
-        <w:rPr>
-          <w:rStyle w:val="NormalTok"/>
-        </w:rPr>
-        <w:t xml:space="preserve">{</w:t>
-      </w:r>
-      <w:r>
-        <w:br/>
-      </w:r>
-      <w:r>
-        <w:rPr>
-          <w:rStyle w:val="NormalTok"/>
-        </w:rPr>
-        <w:t xml:space="preserve">  my_samp</w:t>
-      </w:r>
-      <w:r>
-        <w:rPr>
-          <w:rStyle w:val="OtherTok"/>
-        </w:rPr>
-        <w:t xml:space="preserve">=</w:t>
-      </w:r>
-      <w:r>
-        <w:rPr>
-          <w:rStyle w:val="NormalTok"/>
-        </w:rPr>
-        <w:t xml:space="preserve">apps</w:t>
-      </w:r>
-      <w:r>
-        <w:rPr>
-          <w:rStyle w:val="SpecialCharTok"/>
-        </w:rPr>
-        <w:t xml:space="preserve">%&gt;%</w:t>
-      </w:r>
-      <w:r>
-        <w:rPr>
-          <w:rStyle w:val="FunctionTok"/>
-        </w:rPr>
-        <w:t xml:space="preserve">sample</w:t>
-      </w:r>
-      <w:r>
-        <w:rPr>
-          <w:rStyle w:val="NormalTok"/>
-        </w:rPr>
-        <w:t xml:space="preserve">(.,</w:t>
-      </w:r>
-      <w:r>
-        <w:rPr>
-          <w:rStyle w:val="FunctionTok"/>
-        </w:rPr>
-        <w:t xml:space="preserve">length</w:t>
-      </w:r>
-      <w:r>
-        <w:rPr>
-          <w:rStyle w:val="NormalTok"/>
-        </w:rPr>
-        <w:t xml:space="preserve">(.),</w:t>
-      </w:r>
-      <w:r>
-        <w:rPr>
-          <w:rStyle w:val="AttributeTok"/>
-        </w:rPr>
-        <w:t xml:space="preserve">replace=</w:t>
-      </w:r>
-      <w:r>
-        <w:rPr>
-          <w:rStyle w:val="ConstantTok"/>
-        </w:rPr>
-        <w:t xml:space="preserve">TRUE</w:t>
-      </w:r>
-      <w:r>
-        <w:rPr>
-          <w:rStyle w:val="NormalTok"/>
-        </w:rPr>
-        <w:t xml:space="preserve">)</w:t>
-      </w:r>
-      <w:r>
-        <w:rPr>
-          <w:rStyle w:val="SpecialCharTok"/>
-        </w:rPr>
-        <w:t xml:space="preserve">%&gt;%</w:t>
-      </w:r>
-      <w:r>
-        <w:rPr>
-          <w:rStyle w:val="FunctionTok"/>
-        </w:rPr>
-        <w:t xml:space="preserve">mean</w:t>
-      </w:r>
-      <w:r>
-        <w:rPr>
-          <w:rStyle w:val="NormalTok"/>
-        </w:rPr>
-        <w:t xml:space="preserve">()</w:t>
-      </w:r>
-      <w:r>
-        <w:br/>
-      </w:r>
-      <w:r>
-        <w:rPr>
-          <w:rStyle w:val="NormalTok"/>
-        </w:rPr>
-        <w:t xml:space="preserve">  boots5</w:t>
-      </w:r>
-      <w:r>
-        <w:rPr>
-          <w:rStyle w:val="OtherTok"/>
-        </w:rPr>
-        <w:t xml:space="preserve">&lt;-</w:t>
-      </w:r>
-      <w:r>
-        <w:rPr>
-          <w:rStyle w:val="FunctionTok"/>
-        </w:rPr>
-        <w:t xml:space="preserve">c</w:t>
-      </w:r>
-      <w:r>
-        <w:rPr>
-          <w:rStyle w:val="NormalTok"/>
-        </w:rPr>
-        <w:t xml:space="preserve">(boots5,my_samp)</w:t>
-      </w:r>
-      <w:r>
-        <w:br/>
-      </w:r>
-      <w:r>
-        <w:rPr>
-          <w:rStyle w:val="NormalTok"/>
-        </w:rPr>
-        <w:t xml:space="preserve">}</w:t>
-      </w:r>
-      <w:r>
-        <w:br/>
-      </w:r>
-      <w:r>
-        <w:br/>
-      </w:r>
-      <w:r>
-        <w:rPr>
-          <w:rStyle w:val="FunctionTok"/>
-        </w:rPr>
-        <w:t xml:space="preserve">set.seed</w:t>
-      </w:r>
-      <w:r>
-        <w:rPr>
-          <w:rStyle w:val="NormalTok"/>
-        </w:rPr>
-        <w:t xml:space="preserve">(seeds[</w:t>
-      </w:r>
-      <w:r>
-        <w:rPr>
-          <w:rStyle w:val="DecValTok"/>
-        </w:rPr>
-        <w:t xml:space="preserve">3</w:t>
-      </w:r>
-      <w:r>
-        <w:rPr>
-          <w:rStyle w:val="NormalTok"/>
-        </w:rPr>
-        <w:t xml:space="preserve">])</w:t>
-      </w:r>
-      <w:r>
-        <w:br/>
-      </w:r>
-      <w:r>
-        <w:rPr>
-          <w:rStyle w:val="ControlFlowTok"/>
-        </w:rPr>
-        <w:t xml:space="preserve">for</w:t>
-      </w:r>
-      <w:r>
-        <w:rPr>
-          <w:rStyle w:val="NormalTok"/>
-        </w:rPr>
-        <w:t xml:space="preserve">(j </w:t>
-      </w:r>
-      <w:r>
-        <w:rPr>
-          <w:rStyle w:val="ControlFlowTok"/>
-        </w:rPr>
-        <w:t xml:space="preserve">in</w:t>
-      </w:r>
-      <w:r>
-        <w:rPr>
-          <w:rStyle w:val="NormalTok"/>
-        </w:rPr>
-        <w:t xml:space="preserve"> </w:t>
-      </w:r>
-      <w:r>
-        <w:rPr>
-          <w:rStyle w:val="DecValTok"/>
-        </w:rPr>
-        <w:t xml:space="preserve">1</w:t>
-      </w:r>
-      <w:r>
-        <w:rPr>
-          <w:rStyle w:val="SpecialCharTok"/>
-        </w:rPr>
-        <w:t xml:space="preserve">:</w:t>
-      </w:r>
-      <w:r>
-        <w:rPr>
-          <w:rStyle w:val="DecValTok"/>
-        </w:rPr>
-        <w:t xml:space="preserve">5000</w:t>
-      </w:r>
-      <w:r>
-        <w:rPr>
-          <w:rStyle w:val="NormalTok"/>
-        </w:rPr>
-        <w:t xml:space="preserve">)</w:t>
-      </w:r>
-      <w:r>
-        <w:br/>
-      </w:r>
-      <w:r>
-        <w:rPr>
-          <w:rStyle w:val="NormalTok"/>
-        </w:rPr>
-        <w:t xml:space="preserve">{</w:t>
-      </w:r>
-      <w:r>
-        <w:br/>
-      </w:r>
-      <w:r>
-        <w:rPr>
-          <w:rStyle w:val="NormalTok"/>
-        </w:rPr>
-        <w:t xml:space="preserve">  my_samp</w:t>
-      </w:r>
-      <w:r>
-        <w:rPr>
-          <w:rStyle w:val="OtherTok"/>
-        </w:rPr>
-        <w:t xml:space="preserve">=</w:t>
-      </w:r>
-      <w:r>
-        <w:rPr>
-          <w:rStyle w:val="NormalTok"/>
-        </w:rPr>
-        <w:t xml:space="preserve">apps</w:t>
-      </w:r>
-      <w:r>
-        <w:rPr>
-          <w:rStyle w:val="SpecialCharTok"/>
-        </w:rPr>
-        <w:t xml:space="preserve">%&gt;%</w:t>
-      </w:r>
-      <w:r>
-        <w:rPr>
-          <w:rStyle w:val="FunctionTok"/>
-        </w:rPr>
-        <w:t xml:space="preserve">sample</w:t>
-      </w:r>
-      <w:r>
-        <w:rPr>
-          <w:rStyle w:val="NormalTok"/>
-        </w:rPr>
-        <w:t xml:space="preserve">(.,</w:t>
-      </w:r>
-      <w:r>
-        <w:rPr>
-          <w:rStyle w:val="FunctionTok"/>
-        </w:rPr>
-        <w:t xml:space="preserve">length</w:t>
-      </w:r>
-      <w:r>
-        <w:rPr>
-          <w:rStyle w:val="NormalTok"/>
-        </w:rPr>
-        <w:t xml:space="preserve">(.),</w:t>
-      </w:r>
-      <w:r>
-        <w:rPr>
-          <w:rStyle w:val="AttributeTok"/>
-        </w:rPr>
-        <w:t xml:space="preserve">replace=</w:t>
-      </w:r>
-      <w:r>
-        <w:rPr>
-          <w:rStyle w:val="ConstantTok"/>
-        </w:rPr>
-        <w:t xml:space="preserve">TRUE</w:t>
-      </w:r>
-      <w:r>
-        <w:rPr>
-          <w:rStyle w:val="NormalTok"/>
-        </w:rPr>
-        <w:t xml:space="preserve">)</w:t>
-      </w:r>
-      <w:r>
-        <w:rPr>
-          <w:rStyle w:val="SpecialCharTok"/>
-        </w:rPr>
-        <w:t xml:space="preserve">%&gt;%</w:t>
-      </w:r>
-      <w:r>
-        <w:rPr>
-          <w:rStyle w:val="FunctionTok"/>
-        </w:rPr>
-        <w:t xml:space="preserve">mean</w:t>
-      </w:r>
-      <w:r>
-        <w:rPr>
-          <w:rStyle w:val="NormalTok"/>
-        </w:rPr>
-        <w:t xml:space="preserve">()</w:t>
-      </w:r>
-      <w:r>
-        <w:br/>
-      </w:r>
-      <w:r>
-        <w:rPr>
-          <w:rStyle w:val="NormalTok"/>
-        </w:rPr>
-        <w:t xml:space="preserve">  boots6</w:t>
-      </w:r>
-      <w:r>
-        <w:rPr>
-          <w:rStyle w:val="OtherTok"/>
-        </w:rPr>
-        <w:t xml:space="preserve">&lt;-</w:t>
-      </w:r>
-      <w:r>
-        <w:rPr>
-          <w:rStyle w:val="FunctionTok"/>
-        </w:rPr>
-        <w:t xml:space="preserve">c</w:t>
-      </w:r>
-      <w:r>
-        <w:rPr>
-          <w:rStyle w:val="NormalTok"/>
-        </w:rPr>
-        <w:t xml:space="preserve">(boots6,my_samp)</w:t>
-      </w:r>
-      <w:r>
-        <w:br/>
-      </w:r>
-      <w:r>
-        <w:rPr>
-          <w:rStyle w:val="NormalTok"/>
-        </w:rPr>
-        <w:t xml:space="preserve">}</w:t>
-      </w:r>
-      <w:r>
-        <w:br/>
-      </w:r>
-      <w:r>
-        <w:br/>
-      </w:r>
-      <w:r>
-        <w:rPr>
-          <w:rStyle w:val="CommentTok"/>
-        </w:rPr>
-        <w:t xml:space="preserve"># Grab our final UTC time after execution, then minus, then print the result.</w:t>
-      </w:r>
-      <w:r>
-        <w:br/>
-      </w:r>
-      <w:r>
-        <w:rPr>
-          <w:rStyle w:val="NormalTok"/>
-        </w:rPr>
-        <w:t xml:space="preserve">endTime </w:t>
-      </w:r>
-      <w:r>
-        <w:rPr>
-          <w:rStyle w:val="OtherTok"/>
-        </w:rPr>
-        <w:t xml:space="preserve">&lt;-</w:t>
-      </w:r>
-      <w:r>
-        <w:rPr>
-          <w:rStyle w:val="NormalTok"/>
-        </w:rPr>
-        <w:t xml:space="preserve"> </w:t>
-      </w:r>
-      <w:r>
-        <w:rPr>
-          <w:rStyle w:val="FunctionTok"/>
-        </w:rPr>
-        <w:t xml:space="preserve">Sys.time</w:t>
-      </w:r>
-      <w:r>
-        <w:rPr>
-          <w:rStyle w:val="NormalTok"/>
-        </w:rPr>
-        <w:t xml:space="preserve">()</w:t>
-      </w:r>
-      <w:r>
-        <w:br/>
-      </w:r>
-      <w:r>
-        <w:rPr>
-          <w:rStyle w:val="NormalTok"/>
-        </w:rPr>
-        <w:t xml:space="preserve">elapsed </w:t>
-      </w:r>
-      <w:r>
-        <w:rPr>
-          <w:rStyle w:val="OtherTok"/>
-        </w:rPr>
-        <w:t xml:space="preserve">&lt;-</w:t>
-      </w:r>
-      <w:r>
-        <w:rPr>
-          <w:rStyle w:val="NormalTok"/>
-        </w:rPr>
-        <w:t xml:space="preserve"> endTime </w:t>
-      </w:r>
-      <w:r>
-        <w:rPr>
-          <w:rStyle w:val="SpecialCharTok"/>
-        </w:rPr>
         <w:t xml:space="preserve">-</w:t>
       </w:r>
       <w:r>
@@ -2754,36 +2051,6 @@
       </w:r>
       <w:r>
         <w:rPr>
-          <w:rStyle w:val="CommentTok"/>
-        </w:rPr>
-        <w:t xml:space="preserve"># </w:t>
-      </w:r>
-      <w:r>
-        <w:rPr>
-          <w:rStyle w:val="AlertTok"/>
-        </w:rPr>
-        <w:t xml:space="preserve">NOTE</w:t>
-      </w:r>
-      <w:r>
-        <w:rPr>
-          <w:rStyle w:val="CommentTok"/>
-        </w:rPr>
-        <w:t xml:space="preserve">: we are doing a version of Concatenation, but with strings on numbers, hense</w:t>
-      </w:r>
-      <w:r>
-        <w:br/>
-      </w:r>
-      <w:r>
-        <w:rPr>
-          <w:rStyle w:val="CommentTok"/>
-        </w:rPr>
-        <w:t xml:space="preserve"># paste</w:t>
-      </w:r>
-      <w:r>
-        <w:br/>
-      </w:r>
-      <w:r>
-        <w:rPr>
           <w:rStyle w:val="FunctionTok"/>
         </w:rPr>
         <w:t xml:space="preserve">print</w:t>
@@ -2810,7 +2077,7 @@
         <w:rPr>
           <w:rStyle w:val="StringTok"/>
         </w:rPr>
-        <w:t xml:space="preserve">"Main Calc Code: Time Elapsed - "</w:t>
+        <w:t xml:space="preserve">"1,000 sample Calc Code: Time Elapsed - "</w:t>
       </w:r>
       <w:r>
         <w:rPr>
@@ -2827,7 +2094,910 @@
         <w:rPr>
           <w:rStyle w:val="VerbatimChar"/>
         </w:rPr>
-        <w:t xml:space="preserve">## [1] "Main Calc Code: Time Elapsed -  0.96312689781189"</w:t>
+        <w:t xml:space="preserve">## [1] "1,000 sample Calc Code: Time Elapsed -  0.177731990814209"</w:t>
+      </w:r>
+    </w:p>
+    <w:p>
+      <w:pPr>
+        <w:pStyle w:val="FirstParagraph"/>
+      </w:pPr>
+      <w:r>
+        <w:t xml:space="preserve">Once our 1,000 samples has been run 3 times, we have our seeds stored for use in our 5,000 sample distributions that we will see below.</w:t>
+      </w:r>
+    </w:p>
+    <w:p>
+      <w:pPr>
+        <w:pStyle w:val="SourceCode"/>
+      </w:pPr>
+      <w:r>
+        <w:rPr>
+          <w:rStyle w:val="NormalTok"/>
+        </w:rPr>
+        <w:t xml:space="preserve">boots4 </w:t>
+      </w:r>
+      <w:r>
+        <w:rPr>
+          <w:rStyle w:val="OtherTok"/>
+        </w:rPr>
+        <w:t xml:space="preserve">&lt;-</w:t>
+      </w:r>
+      <w:r>
+        <w:rPr>
+          <w:rStyle w:val="NormalTok"/>
+        </w:rPr>
+        <w:t xml:space="preserve"> </w:t>
+      </w:r>
+      <w:r>
+        <w:rPr>
+          <w:rStyle w:val="ConstantTok"/>
+        </w:rPr>
+        <w:t xml:space="preserve">NULL</w:t>
+      </w:r>
+      <w:r>
+        <w:br/>
+      </w:r>
+      <w:r>
+        <w:rPr>
+          <w:rStyle w:val="NormalTok"/>
+        </w:rPr>
+        <w:t xml:space="preserve">boots5 </w:t>
+      </w:r>
+      <w:r>
+        <w:rPr>
+          <w:rStyle w:val="OtherTok"/>
+        </w:rPr>
+        <w:t xml:space="preserve">&lt;-</w:t>
+      </w:r>
+      <w:r>
+        <w:rPr>
+          <w:rStyle w:val="NormalTok"/>
+        </w:rPr>
+        <w:t xml:space="preserve"> </w:t>
+      </w:r>
+      <w:r>
+        <w:rPr>
+          <w:rStyle w:val="ConstantTok"/>
+        </w:rPr>
+        <w:t xml:space="preserve">NULL</w:t>
+      </w:r>
+      <w:r>
+        <w:br/>
+      </w:r>
+      <w:r>
+        <w:rPr>
+          <w:rStyle w:val="NormalTok"/>
+        </w:rPr>
+        <w:t xml:space="preserve">boots6 </w:t>
+      </w:r>
+      <w:r>
+        <w:rPr>
+          <w:rStyle w:val="OtherTok"/>
+        </w:rPr>
+        <w:t xml:space="preserve">&lt;-</w:t>
+      </w:r>
+      <w:r>
+        <w:rPr>
+          <w:rStyle w:val="NormalTok"/>
+        </w:rPr>
+        <w:t xml:space="preserve"> </w:t>
+      </w:r>
+      <w:r>
+        <w:rPr>
+          <w:rStyle w:val="ConstantTok"/>
+        </w:rPr>
+        <w:t xml:space="preserve">NULL</w:t>
+      </w:r>
+      <w:r>
+        <w:br/>
+      </w:r>
+      <w:r>
+        <w:rPr>
+          <w:rStyle w:val="CommentTok"/>
+        </w:rPr>
+        <w:t xml:space="preserve"># Note: We had stored our seeds into the vector "seeds" so now we are grabbing</w:t>
+      </w:r>
+      <w:r>
+        <w:br/>
+      </w:r>
+      <w:r>
+        <w:rPr>
+          <w:rStyle w:val="CommentTok"/>
+        </w:rPr>
+        <w:t xml:space="preserve"># each seed 1,2,3 and placing those back into new samples @ 5,000 samples. </w:t>
+      </w:r>
+      <w:r>
+        <w:br/>
+      </w:r>
+      <w:r>
+        <w:rPr>
+          <w:rStyle w:val="FunctionTok"/>
+        </w:rPr>
+        <w:t xml:space="preserve">set.seed</w:t>
+      </w:r>
+      <w:r>
+        <w:rPr>
+          <w:rStyle w:val="NormalTok"/>
+        </w:rPr>
+        <w:t xml:space="preserve">(seeds[</w:t>
+      </w:r>
+      <w:r>
+        <w:rPr>
+          <w:rStyle w:val="DecValTok"/>
+        </w:rPr>
+        <w:t xml:space="preserve">1</w:t>
+      </w:r>
+      <w:r>
+        <w:rPr>
+          <w:rStyle w:val="NormalTok"/>
+        </w:rPr>
+        <w:t xml:space="preserve">])</w:t>
+      </w:r>
+      <w:r>
+        <w:br/>
+      </w:r>
+      <w:r>
+        <w:rPr>
+          <w:rStyle w:val="ControlFlowTok"/>
+        </w:rPr>
+        <w:t xml:space="preserve">for</w:t>
+      </w:r>
+      <w:r>
+        <w:rPr>
+          <w:rStyle w:val="NormalTok"/>
+        </w:rPr>
+        <w:t xml:space="preserve">(j </w:t>
+      </w:r>
+      <w:r>
+        <w:rPr>
+          <w:rStyle w:val="ControlFlowTok"/>
+        </w:rPr>
+        <w:t xml:space="preserve">in</w:t>
+      </w:r>
+      <w:r>
+        <w:rPr>
+          <w:rStyle w:val="NormalTok"/>
+        </w:rPr>
+        <w:t xml:space="preserve"> </w:t>
+      </w:r>
+      <w:r>
+        <w:rPr>
+          <w:rStyle w:val="DecValTok"/>
+        </w:rPr>
+        <w:t xml:space="preserve">1</w:t>
+      </w:r>
+      <w:r>
+        <w:rPr>
+          <w:rStyle w:val="SpecialCharTok"/>
+        </w:rPr>
+        <w:t xml:space="preserve">:</w:t>
+      </w:r>
+      <w:r>
+        <w:rPr>
+          <w:rStyle w:val="DecValTok"/>
+        </w:rPr>
+        <w:t xml:space="preserve">5000</w:t>
+      </w:r>
+      <w:r>
+        <w:rPr>
+          <w:rStyle w:val="NormalTok"/>
+        </w:rPr>
+        <w:t xml:space="preserve">)</w:t>
+      </w:r>
+      <w:r>
+        <w:br/>
+      </w:r>
+      <w:r>
+        <w:rPr>
+          <w:rStyle w:val="NormalTok"/>
+        </w:rPr>
+        <w:t xml:space="preserve">{</w:t>
+      </w:r>
+      <w:r>
+        <w:br/>
+      </w:r>
+      <w:r>
+        <w:rPr>
+          <w:rStyle w:val="NormalTok"/>
+        </w:rPr>
+        <w:t xml:space="preserve">  my_samp</w:t>
+      </w:r>
+      <w:r>
+        <w:rPr>
+          <w:rStyle w:val="OtherTok"/>
+        </w:rPr>
+        <w:t xml:space="preserve">=</w:t>
+      </w:r>
+      <w:r>
+        <w:rPr>
+          <w:rStyle w:val="NormalTok"/>
+        </w:rPr>
+        <w:t xml:space="preserve">apps</w:t>
+      </w:r>
+      <w:r>
+        <w:rPr>
+          <w:rStyle w:val="SpecialCharTok"/>
+        </w:rPr>
+        <w:t xml:space="preserve">%&gt;%</w:t>
+      </w:r>
+      <w:r>
+        <w:rPr>
+          <w:rStyle w:val="FunctionTok"/>
+        </w:rPr>
+        <w:t xml:space="preserve">sample</w:t>
+      </w:r>
+      <w:r>
+        <w:rPr>
+          <w:rStyle w:val="NormalTok"/>
+        </w:rPr>
+        <w:t xml:space="preserve">(.,</w:t>
+      </w:r>
+      <w:r>
+        <w:rPr>
+          <w:rStyle w:val="FunctionTok"/>
+        </w:rPr>
+        <w:t xml:space="preserve">length</w:t>
+      </w:r>
+      <w:r>
+        <w:rPr>
+          <w:rStyle w:val="NormalTok"/>
+        </w:rPr>
+        <w:t xml:space="preserve">(.),</w:t>
+      </w:r>
+      <w:r>
+        <w:rPr>
+          <w:rStyle w:val="AttributeTok"/>
+        </w:rPr>
+        <w:t xml:space="preserve">replace=</w:t>
+      </w:r>
+      <w:r>
+        <w:rPr>
+          <w:rStyle w:val="ConstantTok"/>
+        </w:rPr>
+        <w:t xml:space="preserve">TRUE</w:t>
+      </w:r>
+      <w:r>
+        <w:rPr>
+          <w:rStyle w:val="NormalTok"/>
+        </w:rPr>
+        <w:t xml:space="preserve">)</w:t>
+      </w:r>
+      <w:r>
+        <w:rPr>
+          <w:rStyle w:val="SpecialCharTok"/>
+        </w:rPr>
+        <w:t xml:space="preserve">%&gt;%</w:t>
+      </w:r>
+      <w:r>
+        <w:rPr>
+          <w:rStyle w:val="FunctionTok"/>
+        </w:rPr>
+        <w:t xml:space="preserve">mean</w:t>
+      </w:r>
+      <w:r>
+        <w:rPr>
+          <w:rStyle w:val="NormalTok"/>
+        </w:rPr>
+        <w:t xml:space="preserve">()</w:t>
+      </w:r>
+      <w:r>
+        <w:br/>
+      </w:r>
+      <w:r>
+        <w:rPr>
+          <w:rStyle w:val="NormalTok"/>
+        </w:rPr>
+        <w:t xml:space="preserve">  boots4</w:t>
+      </w:r>
+      <w:r>
+        <w:rPr>
+          <w:rStyle w:val="OtherTok"/>
+        </w:rPr>
+        <w:t xml:space="preserve">&lt;-</w:t>
+      </w:r>
+      <w:r>
+        <w:rPr>
+          <w:rStyle w:val="FunctionTok"/>
+        </w:rPr>
+        <w:t xml:space="preserve">c</w:t>
+      </w:r>
+      <w:r>
+        <w:rPr>
+          <w:rStyle w:val="NormalTok"/>
+        </w:rPr>
+        <w:t xml:space="preserve">(boots4,my_samp)</w:t>
+      </w:r>
+      <w:r>
+        <w:br/>
+      </w:r>
+      <w:r>
+        <w:rPr>
+          <w:rStyle w:val="NormalTok"/>
+        </w:rPr>
+        <w:t xml:space="preserve">}</w:t>
+      </w:r>
+      <w:r>
+        <w:br/>
+      </w:r>
+      <w:r>
+        <w:br/>
+      </w:r>
+      <w:r>
+        <w:rPr>
+          <w:rStyle w:val="FunctionTok"/>
+        </w:rPr>
+        <w:t xml:space="preserve">set.seed</w:t>
+      </w:r>
+      <w:r>
+        <w:rPr>
+          <w:rStyle w:val="NormalTok"/>
+        </w:rPr>
+        <w:t xml:space="preserve">(seeds[</w:t>
+      </w:r>
+      <w:r>
+        <w:rPr>
+          <w:rStyle w:val="DecValTok"/>
+        </w:rPr>
+        <w:t xml:space="preserve">2</w:t>
+      </w:r>
+      <w:r>
+        <w:rPr>
+          <w:rStyle w:val="NormalTok"/>
+        </w:rPr>
+        <w:t xml:space="preserve">])</w:t>
+      </w:r>
+      <w:r>
+        <w:br/>
+      </w:r>
+      <w:r>
+        <w:rPr>
+          <w:rStyle w:val="ControlFlowTok"/>
+        </w:rPr>
+        <w:t xml:space="preserve">for</w:t>
+      </w:r>
+      <w:r>
+        <w:rPr>
+          <w:rStyle w:val="NormalTok"/>
+        </w:rPr>
+        <w:t xml:space="preserve">(j </w:t>
+      </w:r>
+      <w:r>
+        <w:rPr>
+          <w:rStyle w:val="ControlFlowTok"/>
+        </w:rPr>
+        <w:t xml:space="preserve">in</w:t>
+      </w:r>
+      <w:r>
+        <w:rPr>
+          <w:rStyle w:val="NormalTok"/>
+        </w:rPr>
+        <w:t xml:space="preserve"> </w:t>
+      </w:r>
+      <w:r>
+        <w:rPr>
+          <w:rStyle w:val="DecValTok"/>
+        </w:rPr>
+        <w:t xml:space="preserve">1</w:t>
+      </w:r>
+      <w:r>
+        <w:rPr>
+          <w:rStyle w:val="SpecialCharTok"/>
+        </w:rPr>
+        <w:t xml:space="preserve">:</w:t>
+      </w:r>
+      <w:r>
+        <w:rPr>
+          <w:rStyle w:val="DecValTok"/>
+        </w:rPr>
+        <w:t xml:space="preserve">5000</w:t>
+      </w:r>
+      <w:r>
+        <w:rPr>
+          <w:rStyle w:val="NormalTok"/>
+        </w:rPr>
+        <w:t xml:space="preserve">)</w:t>
+      </w:r>
+      <w:r>
+        <w:br/>
+      </w:r>
+      <w:r>
+        <w:rPr>
+          <w:rStyle w:val="NormalTok"/>
+        </w:rPr>
+        <w:t xml:space="preserve">{</w:t>
+      </w:r>
+      <w:r>
+        <w:br/>
+      </w:r>
+      <w:r>
+        <w:rPr>
+          <w:rStyle w:val="NormalTok"/>
+        </w:rPr>
+        <w:t xml:space="preserve">  my_samp</w:t>
+      </w:r>
+      <w:r>
+        <w:rPr>
+          <w:rStyle w:val="OtherTok"/>
+        </w:rPr>
+        <w:t xml:space="preserve">=</w:t>
+      </w:r>
+      <w:r>
+        <w:rPr>
+          <w:rStyle w:val="NormalTok"/>
+        </w:rPr>
+        <w:t xml:space="preserve">apps</w:t>
+      </w:r>
+      <w:r>
+        <w:rPr>
+          <w:rStyle w:val="SpecialCharTok"/>
+        </w:rPr>
+        <w:t xml:space="preserve">%&gt;%</w:t>
+      </w:r>
+      <w:r>
+        <w:rPr>
+          <w:rStyle w:val="FunctionTok"/>
+        </w:rPr>
+        <w:t xml:space="preserve">sample</w:t>
+      </w:r>
+      <w:r>
+        <w:rPr>
+          <w:rStyle w:val="NormalTok"/>
+        </w:rPr>
+        <w:t xml:space="preserve">(.,</w:t>
+      </w:r>
+      <w:r>
+        <w:rPr>
+          <w:rStyle w:val="FunctionTok"/>
+        </w:rPr>
+        <w:t xml:space="preserve">length</w:t>
+      </w:r>
+      <w:r>
+        <w:rPr>
+          <w:rStyle w:val="NormalTok"/>
+        </w:rPr>
+        <w:t xml:space="preserve">(.),</w:t>
+      </w:r>
+      <w:r>
+        <w:rPr>
+          <w:rStyle w:val="AttributeTok"/>
+        </w:rPr>
+        <w:t xml:space="preserve">replace=</w:t>
+      </w:r>
+      <w:r>
+        <w:rPr>
+          <w:rStyle w:val="ConstantTok"/>
+        </w:rPr>
+        <w:t xml:space="preserve">TRUE</w:t>
+      </w:r>
+      <w:r>
+        <w:rPr>
+          <w:rStyle w:val="NormalTok"/>
+        </w:rPr>
+        <w:t xml:space="preserve">)</w:t>
+      </w:r>
+      <w:r>
+        <w:rPr>
+          <w:rStyle w:val="SpecialCharTok"/>
+        </w:rPr>
+        <w:t xml:space="preserve">%&gt;%</w:t>
+      </w:r>
+      <w:r>
+        <w:rPr>
+          <w:rStyle w:val="FunctionTok"/>
+        </w:rPr>
+        <w:t xml:space="preserve">mean</w:t>
+      </w:r>
+      <w:r>
+        <w:rPr>
+          <w:rStyle w:val="NormalTok"/>
+        </w:rPr>
+        <w:t xml:space="preserve">()</w:t>
+      </w:r>
+      <w:r>
+        <w:br/>
+      </w:r>
+      <w:r>
+        <w:rPr>
+          <w:rStyle w:val="NormalTok"/>
+        </w:rPr>
+        <w:t xml:space="preserve">  boots5</w:t>
+      </w:r>
+      <w:r>
+        <w:rPr>
+          <w:rStyle w:val="OtherTok"/>
+        </w:rPr>
+        <w:t xml:space="preserve">&lt;-</w:t>
+      </w:r>
+      <w:r>
+        <w:rPr>
+          <w:rStyle w:val="FunctionTok"/>
+        </w:rPr>
+        <w:t xml:space="preserve">c</w:t>
+      </w:r>
+      <w:r>
+        <w:rPr>
+          <w:rStyle w:val="NormalTok"/>
+        </w:rPr>
+        <w:t xml:space="preserve">(boots5,my_samp)</w:t>
+      </w:r>
+      <w:r>
+        <w:br/>
+      </w:r>
+      <w:r>
+        <w:rPr>
+          <w:rStyle w:val="NormalTok"/>
+        </w:rPr>
+        <w:t xml:space="preserve">}</w:t>
+      </w:r>
+      <w:r>
+        <w:br/>
+      </w:r>
+      <w:r>
+        <w:br/>
+      </w:r>
+      <w:r>
+        <w:rPr>
+          <w:rStyle w:val="FunctionTok"/>
+        </w:rPr>
+        <w:t xml:space="preserve">set.seed</w:t>
+      </w:r>
+      <w:r>
+        <w:rPr>
+          <w:rStyle w:val="NormalTok"/>
+        </w:rPr>
+        <w:t xml:space="preserve">(seeds[</w:t>
+      </w:r>
+      <w:r>
+        <w:rPr>
+          <w:rStyle w:val="DecValTok"/>
+        </w:rPr>
+        <w:t xml:space="preserve">3</w:t>
+      </w:r>
+      <w:r>
+        <w:rPr>
+          <w:rStyle w:val="NormalTok"/>
+        </w:rPr>
+        <w:t xml:space="preserve">])</w:t>
+      </w:r>
+      <w:r>
+        <w:br/>
+      </w:r>
+      <w:r>
+        <w:rPr>
+          <w:rStyle w:val="ControlFlowTok"/>
+        </w:rPr>
+        <w:t xml:space="preserve">for</w:t>
+      </w:r>
+      <w:r>
+        <w:rPr>
+          <w:rStyle w:val="NormalTok"/>
+        </w:rPr>
+        <w:t xml:space="preserve">(j </w:t>
+      </w:r>
+      <w:r>
+        <w:rPr>
+          <w:rStyle w:val="ControlFlowTok"/>
+        </w:rPr>
+        <w:t xml:space="preserve">in</w:t>
+      </w:r>
+      <w:r>
+        <w:rPr>
+          <w:rStyle w:val="NormalTok"/>
+        </w:rPr>
+        <w:t xml:space="preserve"> </w:t>
+      </w:r>
+      <w:r>
+        <w:rPr>
+          <w:rStyle w:val="DecValTok"/>
+        </w:rPr>
+        <w:t xml:space="preserve">1</w:t>
+      </w:r>
+      <w:r>
+        <w:rPr>
+          <w:rStyle w:val="SpecialCharTok"/>
+        </w:rPr>
+        <w:t xml:space="preserve">:</w:t>
+      </w:r>
+      <w:r>
+        <w:rPr>
+          <w:rStyle w:val="DecValTok"/>
+        </w:rPr>
+        <w:t xml:space="preserve">5000</w:t>
+      </w:r>
+      <w:r>
+        <w:rPr>
+          <w:rStyle w:val="NormalTok"/>
+        </w:rPr>
+        <w:t xml:space="preserve">)</w:t>
+      </w:r>
+      <w:r>
+        <w:br/>
+      </w:r>
+      <w:r>
+        <w:rPr>
+          <w:rStyle w:val="NormalTok"/>
+        </w:rPr>
+        <w:t xml:space="preserve">{</w:t>
+      </w:r>
+      <w:r>
+        <w:br/>
+      </w:r>
+      <w:r>
+        <w:rPr>
+          <w:rStyle w:val="NormalTok"/>
+        </w:rPr>
+        <w:t xml:space="preserve">  my_samp</w:t>
+      </w:r>
+      <w:r>
+        <w:rPr>
+          <w:rStyle w:val="OtherTok"/>
+        </w:rPr>
+        <w:t xml:space="preserve">=</w:t>
+      </w:r>
+      <w:r>
+        <w:rPr>
+          <w:rStyle w:val="NormalTok"/>
+        </w:rPr>
+        <w:t xml:space="preserve">apps</w:t>
+      </w:r>
+      <w:r>
+        <w:rPr>
+          <w:rStyle w:val="SpecialCharTok"/>
+        </w:rPr>
+        <w:t xml:space="preserve">%&gt;%</w:t>
+      </w:r>
+      <w:r>
+        <w:rPr>
+          <w:rStyle w:val="FunctionTok"/>
+        </w:rPr>
+        <w:t xml:space="preserve">sample</w:t>
+      </w:r>
+      <w:r>
+        <w:rPr>
+          <w:rStyle w:val="NormalTok"/>
+        </w:rPr>
+        <w:t xml:space="preserve">(.,</w:t>
+      </w:r>
+      <w:r>
+        <w:rPr>
+          <w:rStyle w:val="FunctionTok"/>
+        </w:rPr>
+        <w:t xml:space="preserve">length</w:t>
+      </w:r>
+      <w:r>
+        <w:rPr>
+          <w:rStyle w:val="NormalTok"/>
+        </w:rPr>
+        <w:t xml:space="preserve">(.),</w:t>
+      </w:r>
+      <w:r>
+        <w:rPr>
+          <w:rStyle w:val="AttributeTok"/>
+        </w:rPr>
+        <w:t xml:space="preserve">replace=</w:t>
+      </w:r>
+      <w:r>
+        <w:rPr>
+          <w:rStyle w:val="ConstantTok"/>
+        </w:rPr>
+        <w:t xml:space="preserve">TRUE</w:t>
+      </w:r>
+      <w:r>
+        <w:rPr>
+          <w:rStyle w:val="NormalTok"/>
+        </w:rPr>
+        <w:t xml:space="preserve">)</w:t>
+      </w:r>
+      <w:r>
+        <w:rPr>
+          <w:rStyle w:val="SpecialCharTok"/>
+        </w:rPr>
+        <w:t xml:space="preserve">%&gt;%</w:t>
+      </w:r>
+      <w:r>
+        <w:rPr>
+          <w:rStyle w:val="FunctionTok"/>
+        </w:rPr>
+        <w:t xml:space="preserve">mean</w:t>
+      </w:r>
+      <w:r>
+        <w:rPr>
+          <w:rStyle w:val="NormalTok"/>
+        </w:rPr>
+        <w:t xml:space="preserve">()</w:t>
+      </w:r>
+      <w:r>
+        <w:br/>
+      </w:r>
+      <w:r>
+        <w:rPr>
+          <w:rStyle w:val="NormalTok"/>
+        </w:rPr>
+        <w:t xml:space="preserve">  boots6</w:t>
+      </w:r>
+      <w:r>
+        <w:rPr>
+          <w:rStyle w:val="OtherTok"/>
+        </w:rPr>
+        <w:t xml:space="preserve">&lt;-</w:t>
+      </w:r>
+      <w:r>
+        <w:rPr>
+          <w:rStyle w:val="FunctionTok"/>
+        </w:rPr>
+        <w:t xml:space="preserve">c</w:t>
+      </w:r>
+      <w:r>
+        <w:rPr>
+          <w:rStyle w:val="NormalTok"/>
+        </w:rPr>
+        <w:t xml:space="preserve">(boots6,my_samp)</w:t>
+      </w:r>
+      <w:r>
+        <w:br/>
+      </w:r>
+      <w:r>
+        <w:rPr>
+          <w:rStyle w:val="NormalTok"/>
+        </w:rPr>
+        <w:t xml:space="preserve">}</w:t>
+      </w:r>
+      <w:r>
+        <w:br/>
+      </w:r>
+      <w:r>
+        <w:br/>
+      </w:r>
+      <w:r>
+        <w:rPr>
+          <w:rStyle w:val="CommentTok"/>
+        </w:rPr>
+        <w:t xml:space="preserve"># Grab our final UTC time after execution, then minus, then print the result.</w:t>
+      </w:r>
+      <w:r>
+        <w:br/>
+      </w:r>
+      <w:r>
+        <w:rPr>
+          <w:rStyle w:val="NormalTok"/>
+        </w:rPr>
+        <w:t xml:space="preserve">endTime </w:t>
+      </w:r>
+      <w:r>
+        <w:rPr>
+          <w:rStyle w:val="OtherTok"/>
+        </w:rPr>
+        <w:t xml:space="preserve">&lt;-</w:t>
+      </w:r>
+      <w:r>
+        <w:rPr>
+          <w:rStyle w:val="NormalTok"/>
+        </w:rPr>
+        <w:t xml:space="preserve"> </w:t>
+      </w:r>
+      <w:r>
+        <w:rPr>
+          <w:rStyle w:val="FunctionTok"/>
+        </w:rPr>
+        <w:t xml:space="preserve">Sys.time</w:t>
+      </w:r>
+      <w:r>
+        <w:rPr>
+          <w:rStyle w:val="NormalTok"/>
+        </w:rPr>
+        <w:t xml:space="preserve">()</w:t>
+      </w:r>
+      <w:r>
+        <w:br/>
+      </w:r>
+      <w:r>
+        <w:rPr>
+          <w:rStyle w:val="NormalTok"/>
+        </w:rPr>
+        <w:t xml:space="preserve">elapsed </w:t>
+      </w:r>
+      <w:r>
+        <w:rPr>
+          <w:rStyle w:val="OtherTok"/>
+        </w:rPr>
+        <w:t xml:space="preserve">&lt;-</w:t>
+      </w:r>
+      <w:r>
+        <w:rPr>
+          <w:rStyle w:val="NormalTok"/>
+        </w:rPr>
+        <w:t xml:space="preserve"> endTime </w:t>
+      </w:r>
+      <w:r>
+        <w:rPr>
+          <w:rStyle w:val="SpecialCharTok"/>
+        </w:rPr>
+        <w:t xml:space="preserve">-</w:t>
+      </w:r>
+      <w:r>
+        <w:rPr>
+          <w:rStyle w:val="NormalTok"/>
+        </w:rPr>
+        <w:t xml:space="preserve"> startTime</w:t>
+      </w:r>
+      <w:r>
+        <w:br/>
+      </w:r>
+      <w:r>
+        <w:rPr>
+          <w:rStyle w:val="CommentTok"/>
+        </w:rPr>
+        <w:t xml:space="preserve"># </w:t>
+      </w:r>
+      <w:r>
+        <w:rPr>
+          <w:rStyle w:val="AlertTok"/>
+        </w:rPr>
+        <w:t xml:space="preserve">NOTE</w:t>
+      </w:r>
+      <w:r>
+        <w:rPr>
+          <w:rStyle w:val="CommentTok"/>
+        </w:rPr>
+        <w:t xml:space="preserve">: we are doing a version of Concatenation, but with strings on numbers, hense</w:t>
+      </w:r>
+      <w:r>
+        <w:br/>
+      </w:r>
+      <w:r>
+        <w:rPr>
+          <w:rStyle w:val="CommentTok"/>
+        </w:rPr>
+        <w:t xml:space="preserve"># paste</w:t>
+      </w:r>
+      <w:r>
+        <w:br/>
+      </w:r>
+      <w:r>
+        <w:rPr>
+          <w:rStyle w:val="FunctionTok"/>
+        </w:rPr>
+        <w:t xml:space="preserve">print</w:t>
+      </w:r>
+      <w:r>
+        <w:rPr>
+          <w:rStyle w:val="NormalTok"/>
+        </w:rPr>
+        <w:t xml:space="preserve">(</w:t>
+      </w:r>
+      <w:r>
+        <w:rPr>
+          <w:rStyle w:val="FunctionTok"/>
+        </w:rPr>
+        <w:t xml:space="preserve">paste</w:t>
+      </w:r>
+      <w:r>
+        <w:rPr>
+          <w:rStyle w:val="NormalTok"/>
+        </w:rPr>
+        <w:t xml:space="preserve">(</w:t>
+      </w:r>
+      <w:r>
+        <w:rPr>
+          <w:rStyle w:val="StringTok"/>
+        </w:rPr>
+        <w:t xml:space="preserve">"5,000 sample Calc Code: Time Elapsed - "</w:t>
+      </w:r>
+      <w:r>
+        <w:rPr>
+          <w:rStyle w:val="NormalTok"/>
+        </w:rPr>
+        <w:t xml:space="preserve">,elapsed))</w:t>
+      </w:r>
+    </w:p>
+    <w:p>
+      <w:pPr>
+        <w:pStyle w:val="SourceCode"/>
+      </w:pPr>
+      <w:r>
+        <w:rPr>
+          <w:rStyle w:val="VerbatimChar"/>
+        </w:rPr>
+        <w:t xml:space="preserve">## [1] "5,000 sample Calc Code: Time Elapsed -  0.980414152145386"</w:t>
       </w:r>
     </w:p>
     <w:bookmarkEnd w:id="24"/>
@@ -3595,7 +3765,7 @@
               <a:graphicData uri="http://schemas.openxmlformats.org/drawingml/2006/picture">
                 <pic:pic>
                   <pic:nvPicPr>
-                    <pic:cNvPr descr="group2_sub_1_brooke-sean-faizeen_files/figure-docx/unnamed-chunk-3-1.png" id="27" name="Picture"/>
+                    <pic:cNvPr descr="group2_sub_1_brooke-sean-faizeen_files/figure-docx/unnamed-chunk-4-1.png" id="27" name="Picture"/>
                     <pic:cNvPicPr>
                       <a:picLocks noChangeArrowheads="1" noChangeAspect="1"/>
                     </pic:cNvPicPr>
@@ -3743,7 +3913,7 @@
         <w:rPr>
           <w:rStyle w:val="VerbatimChar"/>
         </w:rPr>
-        <w:t xml:space="preserve">## [1] "Graphing Code: Time Elapsed -  0.180788040161133"</w:t>
+        <w:t xml:space="preserve">## [1] "Graphing Code: Time Elapsed -  0.206485033035278"</w:t>
       </w:r>
     </w:p>
     <w:bookmarkEnd w:id="28"/>
@@ -3773,7 +3943,7 @@
       </w:r>
     </w:p>
     <w:bookmarkEnd w:id="29"/>
-    <w:bookmarkStart w:id="30" w:name="solution-3"/>
+    <w:bookmarkStart w:id="33" w:name="solution-3"/>
     <w:p>
       <w:pPr>
         <w:pStyle w:val="Heading2"/>
@@ -3844,16 +4014,25 @@
         <w:rPr>
           <w:rStyle w:val="CommentTok"/>
         </w:rPr>
-        <w:t xml:space="preserve"># Set base values to 0 so there is nothing from previous runs of this code</w:t>
-      </w:r>
-      <w:r>
-        <w:br/>
-      </w:r>
-      <w:r>
-        <w:rPr>
-          <w:rStyle w:val="NormalTok"/>
-        </w:rPr>
-        <w:t xml:space="preserve">bootPriOrPub </w:t>
+        <w:t xml:space="preserve"># tapply ( x, index, mean/median/other)</w:t>
+      </w:r>
+      <w:r>
+        <w:br/>
+      </w:r>
+      <w:r>
+        <w:rPr>
+          <w:rStyle w:val="CommentTok"/>
+        </w:rPr>
+        <w:t xml:space="preserve"># do calcs on X, for each instance of Index, then compute the mean on X. </w:t>
+      </w:r>
+      <w:r>
+        <w:br/>
+      </w:r>
+      <w:r>
+        <w:rPr>
+          <w:rStyle w:val="NormalTok"/>
+        </w:rPr>
+        <w:t xml:space="preserve">appsGroupedByPrivate</w:t>
       </w:r>
       <w:r>
         <w:rPr>
@@ -3863,642 +4042,48 @@
       </w:r>
       <w:r>
         <w:rPr>
-          <w:rStyle w:val="NormalTok"/>
-        </w:rPr>
-        <w:t xml:space="preserve"> </w:t>
-      </w:r>
-      <w:r>
-        <w:rPr>
-          <w:rStyle w:val="ConstantTok"/>
-        </w:rPr>
-        <w:t xml:space="preserve">NULL</w:t>
-      </w:r>
-      <w:r>
-        <w:br/>
-      </w:r>
-      <w:r>
-        <w:rPr>
-          <w:rStyle w:val="NormalTok"/>
-        </w:rPr>
-        <w:t xml:space="preserve">privateCount </w:t>
-      </w:r>
-      <w:r>
-        <w:rPr>
-          <w:rStyle w:val="OtherTok"/>
-        </w:rPr>
-        <w:t xml:space="preserve">&lt;-</w:t>
-      </w:r>
-      <w:r>
-        <w:rPr>
-          <w:rStyle w:val="NormalTok"/>
-        </w:rPr>
-        <w:t xml:space="preserve"> </w:t>
-      </w:r>
-      <w:r>
-        <w:rPr>
-          <w:rStyle w:val="DecValTok"/>
-        </w:rPr>
-        <w:t xml:space="preserve">0</w:t>
-      </w:r>
-      <w:r>
-        <w:br/>
-      </w:r>
-      <w:r>
-        <w:rPr>
-          <w:rStyle w:val="NormalTok"/>
-        </w:rPr>
-        <w:t xml:space="preserve">pubCount </w:t>
-      </w:r>
-      <w:r>
-        <w:rPr>
-          <w:rStyle w:val="OtherTok"/>
-        </w:rPr>
-        <w:t xml:space="preserve">&lt;-</w:t>
-      </w:r>
-      <w:r>
-        <w:rPr>
-          <w:rStyle w:val="NormalTok"/>
-        </w:rPr>
-        <w:t xml:space="preserve"> </w:t>
-      </w:r>
-      <w:r>
-        <w:rPr>
-          <w:rStyle w:val="DecValTok"/>
-        </w:rPr>
-        <w:t xml:space="preserve">0</w:t>
-      </w:r>
-      <w:r>
-        <w:br/>
-      </w:r>
-      <w:r>
-        <w:br/>
-      </w:r>
-      <w:r>
-        <w:rPr>
-          <w:rStyle w:val="CommentTok"/>
-        </w:rPr>
-        <w:t xml:space="preserve"># we know our dataset is 777 in size, In this case, we were not able to sample</w:t>
-      </w:r>
-      <w:r>
-        <w:br/>
-      </w:r>
-      <w:r>
-        <w:rPr>
-          <w:rStyle w:val="CommentTok"/>
-        </w:rPr>
-        <w:t xml:space="preserve"># when the data was Alphas, so we completed a quick transpose to 0 for 1</w:t>
-      </w:r>
-      <w:r>
-        <w:br/>
-      </w:r>
-      <w:r>
-        <w:rPr>
-          <w:rStyle w:val="NormalTok"/>
-        </w:rPr>
-        <w:t xml:space="preserve">sampleSet </w:t>
-      </w:r>
-      <w:r>
-        <w:rPr>
-          <w:rStyle w:val="OtherTok"/>
-        </w:rPr>
-        <w:t xml:space="preserve">&lt;-</w:t>
-      </w:r>
-      <w:r>
-        <w:rPr>
-          <w:rStyle w:val="NormalTok"/>
-        </w:rPr>
-        <w:t xml:space="preserve"> </w:t>
-      </w:r>
-      <w:r>
-        <w:rPr>
-          <w:rStyle w:val="ConstantTok"/>
-        </w:rPr>
-        <w:t xml:space="preserve">NULL</w:t>
-      </w:r>
-      <w:r>
-        <w:br/>
-      </w:r>
-      <w:r>
-        <w:rPr>
-          <w:rStyle w:val="ControlFlowTok"/>
-        </w:rPr>
-        <w:t xml:space="preserve">for</w:t>
-      </w:r>
-      <w:r>
-        <w:rPr>
-          <w:rStyle w:val="NormalTok"/>
-        </w:rPr>
-        <w:t xml:space="preserve">(j </w:t>
-      </w:r>
-      <w:r>
-        <w:rPr>
-          <w:rStyle w:val="ControlFlowTok"/>
-        </w:rPr>
-        <w:t xml:space="preserve">in</w:t>
-      </w:r>
-      <w:r>
-        <w:rPr>
-          <w:rStyle w:val="NormalTok"/>
-        </w:rPr>
-        <w:t xml:space="preserve"> </w:t>
-      </w:r>
-      <w:r>
-        <w:rPr>
-          <w:rStyle w:val="DecValTok"/>
-        </w:rPr>
-        <w:t xml:space="preserve">1</w:t>
+          <w:rStyle w:val="FunctionTok"/>
+        </w:rPr>
+        <w:t xml:space="preserve">tapply</w:t>
+      </w:r>
+      <w:r>
+        <w:rPr>
+          <w:rStyle w:val="NormalTok"/>
+        </w:rPr>
+        <w:t xml:space="preserve">(College</w:t>
       </w:r>
       <w:r>
         <w:rPr>
           <w:rStyle w:val="SpecialCharTok"/>
         </w:rPr>
-        <w:t xml:space="preserve">:</w:t>
-      </w:r>
-      <w:r>
-        <w:rPr>
-          <w:rStyle w:val="DecValTok"/>
-        </w:rPr>
-        <w:t xml:space="preserve">777</w:t>
-      </w:r>
-      <w:r>
-        <w:rPr>
-          <w:rStyle w:val="NormalTok"/>
-        </w:rPr>
-        <w:t xml:space="preserve">)</w:t>
-      </w:r>
-      <w:r>
-        <w:br/>
-      </w:r>
-      <w:r>
-        <w:rPr>
-          <w:rStyle w:val="NormalTok"/>
-        </w:rPr>
-        <w:t xml:space="preserve">{</w:t>
-      </w:r>
-      <w:r>
-        <w:br/>
-      </w:r>
-      <w:r>
-        <w:rPr>
-          <w:rStyle w:val="NormalTok"/>
-        </w:rPr>
-        <w:t xml:space="preserve">  </w:t>
-      </w:r>
-      <w:r>
-        <w:rPr>
-          <w:rStyle w:val="ControlFlowTok"/>
-        </w:rPr>
-        <w:t xml:space="preserve">if</w:t>
-      </w:r>
-      <w:r>
-        <w:rPr>
-          <w:rStyle w:val="NormalTok"/>
-        </w:rPr>
-        <w:t xml:space="preserve">(isPrivateOrPublic[j] </w:t>
+        <w:t xml:space="preserve">$</w:t>
+      </w:r>
+      <w:r>
+        <w:rPr>
+          <w:rStyle w:val="NormalTok"/>
+        </w:rPr>
+        <w:t xml:space="preserve">Apps,College</w:t>
       </w:r>
       <w:r>
         <w:rPr>
           <w:rStyle w:val="SpecialCharTok"/>
         </w:rPr>
-        <w:t xml:space="preserve">==</w:t>
-      </w:r>
-      <w:r>
-        <w:rPr>
-          <w:rStyle w:val="NormalTok"/>
-        </w:rPr>
-        <w:t xml:space="preserve"> </w:t>
-      </w:r>
-      <w:r>
-        <w:rPr>
-          <w:rStyle w:val="StringTok"/>
-        </w:rPr>
-        <w:t xml:space="preserve">"No"</w:t>
-      </w:r>
-      <w:r>
-        <w:rPr>
-          <w:rStyle w:val="NormalTok"/>
-        </w:rPr>
-        <w:t xml:space="preserve">)</w:t>
-      </w:r>
-      <w:r>
-        <w:br/>
-      </w:r>
-      <w:r>
-        <w:rPr>
-          <w:rStyle w:val="NormalTok"/>
-        </w:rPr>
-        <w:t xml:space="preserve">  {</w:t>
-      </w:r>
-      <w:r>
-        <w:br/>
-      </w:r>
-      <w:r>
-        <w:rPr>
-          <w:rStyle w:val="NormalTok"/>
-        </w:rPr>
-        <w:t xml:space="preserve">    sampleSet </w:t>
-      </w:r>
-      <w:r>
-        <w:rPr>
-          <w:rStyle w:val="OtherTok"/>
-        </w:rPr>
-        <w:t xml:space="preserve">&lt;-</w:t>
-      </w:r>
-      <w:r>
-        <w:rPr>
-          <w:rStyle w:val="NormalTok"/>
-        </w:rPr>
-        <w:t xml:space="preserve"> </w:t>
-      </w:r>
-      <w:r>
-        <w:rPr>
-          <w:rStyle w:val="FunctionTok"/>
-        </w:rPr>
-        <w:t xml:space="preserve">c</w:t>
-      </w:r>
-      <w:r>
-        <w:rPr>
-          <w:rStyle w:val="NormalTok"/>
-        </w:rPr>
-        <w:t xml:space="preserve">(sampleSet,</w:t>
-      </w:r>
-      <w:r>
-        <w:rPr>
-          <w:rStyle w:val="DecValTok"/>
-        </w:rPr>
-        <w:t xml:space="preserve">0</w:t>
-      </w:r>
-      <w:r>
-        <w:rPr>
-          <w:rStyle w:val="NormalTok"/>
-        </w:rPr>
-        <w:t xml:space="preserve">)</w:t>
-      </w:r>
-      <w:r>
-        <w:br/>
-      </w:r>
-      <w:r>
-        <w:rPr>
-          <w:rStyle w:val="NormalTok"/>
-        </w:rPr>
-        <w:t xml:space="preserve">  }</w:t>
-      </w:r>
-      <w:r>
-        <w:br/>
-      </w:r>
-      <w:r>
-        <w:rPr>
-          <w:rStyle w:val="NormalTok"/>
-        </w:rPr>
-        <w:t xml:space="preserve">  </w:t>
-      </w:r>
-      <w:r>
-        <w:rPr>
-          <w:rStyle w:val="ControlFlowTok"/>
-        </w:rPr>
-        <w:t xml:space="preserve">if</w:t>
-      </w:r>
-      <w:r>
-        <w:rPr>
-          <w:rStyle w:val="NormalTok"/>
-        </w:rPr>
-        <w:t xml:space="preserve">(isPrivateOrPublic[j] </w:t>
-      </w:r>
-      <w:r>
-        <w:rPr>
-          <w:rStyle w:val="SpecialCharTok"/>
-        </w:rPr>
-        <w:t xml:space="preserve">==</w:t>
-      </w:r>
-      <w:r>
-        <w:rPr>
-          <w:rStyle w:val="NormalTok"/>
-        </w:rPr>
-        <w:t xml:space="preserve"> </w:t>
-      </w:r>
-      <w:r>
-        <w:rPr>
-          <w:rStyle w:val="StringTok"/>
-        </w:rPr>
-        <w:t xml:space="preserve">"Yes"</w:t>
-      </w:r>
-      <w:r>
-        <w:rPr>
-          <w:rStyle w:val="NormalTok"/>
-        </w:rPr>
-        <w:t xml:space="preserve">)</w:t>
-      </w:r>
-      <w:r>
-        <w:br/>
-      </w:r>
-      <w:r>
-        <w:rPr>
-          <w:rStyle w:val="NormalTok"/>
-        </w:rPr>
-        <w:t xml:space="preserve">  {</w:t>
-      </w:r>
-      <w:r>
-        <w:br/>
-      </w:r>
-      <w:r>
-        <w:rPr>
-          <w:rStyle w:val="NormalTok"/>
-        </w:rPr>
-        <w:t xml:space="preserve">    sampleSet </w:t>
-      </w:r>
-      <w:r>
-        <w:rPr>
-          <w:rStyle w:val="OtherTok"/>
-        </w:rPr>
-        <w:t xml:space="preserve">&lt;-</w:t>
-      </w:r>
-      <w:r>
-        <w:rPr>
-          <w:rStyle w:val="NormalTok"/>
-        </w:rPr>
-        <w:t xml:space="preserve"> </w:t>
-      </w:r>
-      <w:r>
-        <w:rPr>
-          <w:rStyle w:val="FunctionTok"/>
-        </w:rPr>
-        <w:t xml:space="preserve">c</w:t>
-      </w:r>
-      <w:r>
-        <w:rPr>
-          <w:rStyle w:val="NormalTok"/>
-        </w:rPr>
-        <w:t xml:space="preserve">(sampleSet,</w:t>
-      </w:r>
-      <w:r>
-        <w:rPr>
-          <w:rStyle w:val="DecValTok"/>
-        </w:rPr>
-        <w:t xml:space="preserve">1</w:t>
-      </w:r>
-      <w:r>
-        <w:rPr>
-          <w:rStyle w:val="NormalTok"/>
-        </w:rPr>
-        <w:t xml:space="preserve">)</w:t>
-      </w:r>
-      <w:r>
-        <w:br/>
-      </w:r>
-      <w:r>
-        <w:rPr>
-          <w:rStyle w:val="NormalTok"/>
-        </w:rPr>
-        <w:t xml:space="preserve">  }</w:t>
-      </w:r>
-      <w:r>
-        <w:br/>
-      </w:r>
-      <w:r>
-        <w:rPr>
-          <w:rStyle w:val="NormalTok"/>
-        </w:rPr>
-        <w:t xml:space="preserve">}</w:t>
-      </w:r>
-      <w:r>
-        <w:br/>
-      </w:r>
-      <w:r>
-        <w:br/>
-      </w:r>
-      <w:r>
-        <w:rPr>
-          <w:rStyle w:val="CommentTok"/>
-        </w:rPr>
-        <w:t xml:space="preserve"># Let's now sample from the new "Sample Set" and do it 5,000 times</w:t>
-      </w:r>
-      <w:r>
-        <w:br/>
-      </w:r>
-      <w:r>
-        <w:rPr>
-          <w:rStyle w:val="NormalTok"/>
-        </w:rPr>
-        <w:t xml:space="preserve">bootsPriOrPub </w:t>
-      </w:r>
-      <w:r>
-        <w:rPr>
-          <w:rStyle w:val="OtherTok"/>
-        </w:rPr>
-        <w:t xml:space="preserve">&lt;-</w:t>
-      </w:r>
-      <w:r>
-        <w:rPr>
-          <w:rStyle w:val="NormalTok"/>
-        </w:rPr>
-        <w:t xml:space="preserve"> </w:t>
-      </w:r>
-      <w:r>
-        <w:rPr>
-          <w:rStyle w:val="ConstantTok"/>
-        </w:rPr>
-        <w:t xml:space="preserve">NULL</w:t>
-      </w:r>
-      <w:r>
-        <w:br/>
-      </w:r>
-      <w:r>
-        <w:rPr>
-          <w:rStyle w:val="ControlFlowTok"/>
-        </w:rPr>
-        <w:t xml:space="preserve">for</w:t>
-      </w:r>
-      <w:r>
-        <w:rPr>
-          <w:rStyle w:val="NormalTok"/>
-        </w:rPr>
-        <w:t xml:space="preserve">(j </w:t>
-      </w:r>
-      <w:r>
-        <w:rPr>
-          <w:rStyle w:val="ControlFlowTok"/>
-        </w:rPr>
-        <w:t xml:space="preserve">in</w:t>
-      </w:r>
-      <w:r>
-        <w:rPr>
-          <w:rStyle w:val="NormalTok"/>
-        </w:rPr>
-        <w:t xml:space="preserve"> </w:t>
-      </w:r>
-      <w:r>
-        <w:rPr>
-          <w:rStyle w:val="DecValTok"/>
-        </w:rPr>
-        <w:t xml:space="preserve">1</w:t>
-      </w:r>
-      <w:r>
-        <w:rPr>
-          <w:rStyle w:val="SpecialCharTok"/>
-        </w:rPr>
-        <w:t xml:space="preserve">:</w:t>
-      </w:r>
-      <w:r>
-        <w:rPr>
-          <w:rStyle w:val="DecValTok"/>
-        </w:rPr>
-        <w:t xml:space="preserve">5000</w:t>
-      </w:r>
-      <w:r>
-        <w:rPr>
-          <w:rStyle w:val="NormalTok"/>
-        </w:rPr>
-        <w:t xml:space="preserve">)</w:t>
-      </w:r>
-      <w:r>
-        <w:br/>
-      </w:r>
-      <w:r>
-        <w:rPr>
-          <w:rStyle w:val="NormalTok"/>
-        </w:rPr>
-        <w:t xml:space="preserve">{</w:t>
-      </w:r>
-      <w:r>
-        <w:br/>
-      </w:r>
-      <w:r>
-        <w:rPr>
-          <w:rStyle w:val="NormalTok"/>
-        </w:rPr>
-        <w:t xml:space="preserve">  my_samp</w:t>
-      </w:r>
-      <w:r>
-        <w:rPr>
-          <w:rStyle w:val="OtherTok"/>
-        </w:rPr>
-        <w:t xml:space="preserve">=</w:t>
-      </w:r>
-      <w:r>
-        <w:rPr>
-          <w:rStyle w:val="NormalTok"/>
-        </w:rPr>
-        <w:t xml:space="preserve">sampleSet</w:t>
-      </w:r>
-      <w:r>
-        <w:rPr>
-          <w:rStyle w:val="SpecialCharTok"/>
-        </w:rPr>
-        <w:t xml:space="preserve">%&gt;%</w:t>
-      </w:r>
-      <w:r>
-        <w:rPr>
-          <w:rStyle w:val="FunctionTok"/>
-        </w:rPr>
-        <w:t xml:space="preserve">sample</w:t>
-      </w:r>
-      <w:r>
-        <w:rPr>
-          <w:rStyle w:val="NormalTok"/>
-        </w:rPr>
-        <w:t xml:space="preserve">(.,</w:t>
-      </w:r>
-      <w:r>
-        <w:rPr>
-          <w:rStyle w:val="FunctionTok"/>
-        </w:rPr>
-        <w:t xml:space="preserve">length</w:t>
-      </w:r>
-      <w:r>
-        <w:rPr>
-          <w:rStyle w:val="NormalTok"/>
-        </w:rPr>
-        <w:t xml:space="preserve">(.),</w:t>
-      </w:r>
-      <w:r>
-        <w:rPr>
-          <w:rStyle w:val="AttributeTok"/>
-        </w:rPr>
-        <w:t xml:space="preserve">replace=</w:t>
-      </w:r>
-      <w:r>
-        <w:rPr>
-          <w:rStyle w:val="ConstantTok"/>
-        </w:rPr>
-        <w:t xml:space="preserve">TRUE</w:t>
-      </w:r>
-      <w:r>
-        <w:rPr>
-          <w:rStyle w:val="NormalTok"/>
-        </w:rPr>
-        <w:t xml:space="preserve">)</w:t>
-      </w:r>
-      <w:r>
-        <w:rPr>
-          <w:rStyle w:val="SpecialCharTok"/>
-        </w:rPr>
-        <w:t xml:space="preserve">%&gt;%</w:t>
-      </w:r>
-      <w:r>
-        <w:rPr>
-          <w:rStyle w:val="FunctionTok"/>
-        </w:rPr>
-        <w:t xml:space="preserve">mean</w:t>
-      </w:r>
-      <w:r>
-        <w:rPr>
-          <w:rStyle w:val="NormalTok"/>
-        </w:rPr>
-        <w:t xml:space="preserve">()</w:t>
-      </w:r>
-      <w:r>
-        <w:br/>
-      </w:r>
-      <w:r>
-        <w:rPr>
-          <w:rStyle w:val="NormalTok"/>
-        </w:rPr>
-        <w:t xml:space="preserve">  bootsPriOrPub</w:t>
-      </w:r>
-      <w:r>
-        <w:rPr>
-          <w:rStyle w:val="OtherTok"/>
-        </w:rPr>
-        <w:t xml:space="preserve">&lt;-</w:t>
-      </w:r>
-      <w:r>
-        <w:rPr>
-          <w:rStyle w:val="FunctionTok"/>
-        </w:rPr>
-        <w:t xml:space="preserve">c</w:t>
-      </w:r>
-      <w:r>
-        <w:rPr>
-          <w:rStyle w:val="NormalTok"/>
-        </w:rPr>
-        <w:t xml:space="preserve">(bootsPriOrPub,my_samp)</w:t>
-      </w:r>
-      <w:r>
-        <w:br/>
-      </w:r>
-      <w:r>
-        <w:rPr>
-          <w:rStyle w:val="NormalTok"/>
-        </w:rPr>
-        <w:t xml:space="preserve">}</w:t>
-      </w:r>
-      <w:r>
-        <w:br/>
-      </w:r>
-      <w:r>
-        <w:br/>
-      </w:r>
-      <w:r>
-        <w:rPr>
-          <w:rStyle w:val="FunctionTok"/>
-        </w:rPr>
-        <w:t xml:space="preserve">summary</w:t>
-      </w:r>
-      <w:r>
-        <w:rPr>
-          <w:rStyle w:val="NormalTok"/>
-        </w:rPr>
-        <w:t xml:space="preserve">(sampleSet)</w:t>
+        <w:t xml:space="preserve">$</w:t>
+      </w:r>
+      <w:r>
+        <w:rPr>
+          <w:rStyle w:val="NormalTok"/>
+        </w:rPr>
+        <w:t xml:space="preserve">Private,mean)</w:t>
+      </w:r>
+      <w:r>
+        <w:br/>
+      </w:r>
+      <w:r>
+        <w:rPr>
+          <w:rStyle w:val="NormalTok"/>
+        </w:rPr>
+        <w:t xml:space="preserve">appsGroupedByPrivate</w:t>
       </w:r>
     </w:p>
     <w:p>
@@ -4509,7 +4094,7 @@
         <w:rPr>
           <w:rStyle w:val="VerbatimChar"/>
         </w:rPr>
-        <w:t xml:space="preserve">##    Min. 1st Qu.  Median    Mean 3rd Qu.    Max. </w:t>
+        <w:t xml:space="preserve">##       No      Yes </w:t>
       </w:r>
       <w:r>
         <w:br/>
@@ -4518,7 +4103,7 @@
         <w:rPr>
           <w:rStyle w:val="VerbatimChar"/>
         </w:rPr>
-        <w:t xml:space="preserve">##  0.0000  0.0000  1.0000  0.7272  1.0000  1.0000</w:t>
+        <w:t xml:space="preserve">## 5729.920 1977.929</w:t>
       </w:r>
     </w:p>
     <w:p>
@@ -4527,27 +4112,9 @@
       </w:pPr>
       <w:r>
         <w:rPr>
-          <w:rStyle w:val="CommentTok"/>
-        </w:rPr>
-        <w:t xml:space="preserve"># From research, the t.test method will create a large list of data, one of which</w:t>
-      </w:r>
-      <w:r>
-        <w:br/>
-      </w:r>
-      <w:r>
-        <w:rPr>
-          <w:rStyle w:val="CommentTok"/>
-        </w:rPr>
-        <w:t xml:space="preserve"># is our double sided p.value test. </w:t>
-      </w:r>
-      <w:r>
-        <w:br/>
-      </w:r>
-      <w:r>
-        <w:rPr>
-          <w:rStyle w:val="NormalTok"/>
-        </w:rPr>
-        <w:t xml:space="preserve">pTest </w:t>
+          <w:rStyle w:val="NormalTok"/>
+        </w:rPr>
+        <w:t xml:space="preserve">my_stat</w:t>
       </w:r>
       <w:r>
         <w:rPr>
@@ -4559,49 +4126,58 @@
         <w:rPr>
           <w:rStyle w:val="NormalTok"/>
         </w:rPr>
-        <w:t xml:space="preserve"> </w:t>
-      </w:r>
-      <w:r>
-        <w:rPr>
-          <w:rStyle w:val="FunctionTok"/>
-        </w:rPr>
-        <w:t xml:space="preserve">t.test</w:t>
-      </w:r>
-      <w:r>
-        <w:rPr>
-          <w:rStyle w:val="NormalTok"/>
-        </w:rPr>
-        <w:t xml:space="preserve">(sampleSet)</w:t>
-      </w:r>
-      <w:r>
-        <w:br/>
-      </w:r>
-      <w:r>
-        <w:rPr>
-          <w:rStyle w:val="CommentTok"/>
-        </w:rPr>
-        <w:t xml:space="preserve"># We are then calling into the 3rd position of that list to grab the P-value</w:t>
-      </w:r>
-      <w:r>
-        <w:br/>
-      </w:r>
-      <w:r>
-        <w:rPr>
-          <w:rStyle w:val="NormalTok"/>
-        </w:rPr>
-        <w:t xml:space="preserve">pTest[</w:t>
+        <w:t xml:space="preserve">appsGroupedByPrivate[</w:t>
       </w:r>
       <w:r>
         <w:rPr>
           <w:rStyle w:val="DecValTok"/>
         </w:rPr>
-        <w:t xml:space="preserve">3</w:t>
+        <w:t xml:space="preserve">1</w:t>
+      </w:r>
+      <w:r>
+        <w:rPr>
+          <w:rStyle w:val="NormalTok"/>
+        </w:rPr>
+        <w:t xml:space="preserve">] </w:t>
+      </w:r>
+      <w:r>
+        <w:rPr>
+          <w:rStyle w:val="SpecialCharTok"/>
+        </w:rPr>
+        <w:t xml:space="preserve">-</w:t>
+      </w:r>
+      <w:r>
+        <w:rPr>
+          <w:rStyle w:val="NormalTok"/>
+        </w:rPr>
+        <w:t xml:space="preserve"> appsGroupedByPrivate[</w:t>
+      </w:r>
+      <w:r>
+        <w:rPr>
+          <w:rStyle w:val="DecValTok"/>
+        </w:rPr>
+        <w:t xml:space="preserve">2</w:t>
       </w:r>
       <w:r>
         <w:rPr>
           <w:rStyle w:val="NormalTok"/>
         </w:rPr>
         <w:t xml:space="preserve">]</w:t>
+      </w:r>
+      <w:r>
+        <w:br/>
+      </w:r>
+      <w:r>
+        <w:rPr>
+          <w:rStyle w:val="FunctionTok"/>
+        </w:rPr>
+        <w:t xml:space="preserve">data.frame</w:t>
+      </w:r>
+      <w:r>
+        <w:rPr>
+          <w:rStyle w:val="NormalTok"/>
+        </w:rPr>
+        <w:t xml:space="preserve">(my_stat)</w:t>
       </w:r>
     </w:p>
     <w:p>
@@ -4612,7 +4188,7 @@
         <w:rPr>
           <w:rStyle w:val="VerbatimChar"/>
         </w:rPr>
-        <w:t xml:space="preserve">## $p.value</w:t>
+        <w:t xml:space="preserve">##     my_stat</w:t>
       </w:r>
       <w:r>
         <w:br/>
@@ -4621,7 +4197,7 @@
         <w:rPr>
           <w:rStyle w:val="VerbatimChar"/>
         </w:rPr>
-        <w:t xml:space="preserve">## [1] 4.579363e-221</w:t>
+        <w:t xml:space="preserve">## No 3751.991</w:t>
       </w:r>
     </w:p>
     <w:p>
@@ -4629,10 +4205,767 @@
         <w:pStyle w:val="FirstParagraph"/>
       </w:pPr>
       <w:r>
-        <w:t xml:space="preserve">At a 0.05 significance level, our p value is less and therefore we reject the hypothesis. The visibility into this data set is not very high due to limited data. 777 data points in the set is very minimal compared to the entirety of the national scale. It is surely not enough to make conclusions, as more data is likely missing than what we interpreted. It’s difficult to assume that 777 data points could scale to a hypothesis about the entire country rather than just a region. If this were just a county, maybe we could consider.</w:t>
+        <w:t xml:space="preserve">TApply allows us to group two cols together and then do an execution on 1 of those. In our usecase, we are spinning our apps data around our</w:t>
+      </w:r>
+      <w:r>
+        <w:t xml:space="preserve"> </w:t>
+      </w:r>
+      <w:r>
+        <w:t xml:space="preserve">‘Yes’</w:t>
+      </w:r>
+      <w:r>
+        <w:t xml:space="preserve"> </w:t>
+      </w:r>
+      <w:r>
+        <w:t xml:space="preserve">and</w:t>
+      </w:r>
+      <w:r>
+        <w:t xml:space="preserve"> </w:t>
+      </w:r>
+      <w:r>
+        <w:t xml:space="preserve">‘No’</w:t>
+      </w:r>
+      <w:r>
+        <w:t xml:space="preserve"> </w:t>
+      </w:r>
+      <w:r>
+        <w:t xml:space="preserve">per entry of yes and no. This is why y/n is our headers and apps is our data in the col. Once we have these, tapply is set to use the mean to get the</w:t>
+      </w:r>
+      <w:r>
+        <w:t xml:space="preserve"> </w:t>
+      </w:r>
+      <w:r>
+        <w:t xml:space="preserve">“average”</w:t>
+      </w:r>
+      <w:r>
+        <w:t xml:space="preserve"> </w:t>
+      </w:r>
+      <w:r>
+        <w:t xml:space="preserve">of all grouping of</w:t>
+      </w:r>
+      <w:r>
+        <w:t xml:space="preserve"> </w:t>
+      </w:r>
+      <w:r>
+        <w:t xml:space="preserve">‘yes’</w:t>
+      </w:r>
+      <w:r>
+        <w:t xml:space="preserve"> </w:t>
+      </w:r>
+      <w:r>
+        <w:t xml:space="preserve">and</w:t>
+      </w:r>
+      <w:r>
+        <w:t xml:space="preserve"> </w:t>
+      </w:r>
+      <w:r>
+        <w:t xml:space="preserve">‘no’</w:t>
+      </w:r>
+      <w:r>
+        <w:t xml:space="preserve">. This only works one way as we can’t get the mean of alpha values.</w:t>
       </w:r>
     </w:p>
-    <w:bookmarkEnd w:id="30"/>
+    <w:p>
+      <w:pPr>
+        <w:pStyle w:val="BodyText"/>
+      </w:pPr>
+      <w:r>
+        <w:t xml:space="preserve">minus our stats gives us what is the</w:t>
+      </w:r>
+      <w:r>
+        <w:t xml:space="preserve"> </w:t>
+      </w:r>
+      <w:r>
+        <w:t xml:space="preserve">“remainder”</w:t>
+      </w:r>
+      <w:r>
+        <w:t xml:space="preserve"> </w:t>
+      </w:r>
+      <w:r>
+        <w:t xml:space="preserve">which tells us which is more than the other in terms of college applications from private vs public schools. ~~~ what is our observation ~~~</w:t>
+      </w:r>
+    </w:p>
+    <w:p>
+      <w:pPr>
+        <w:pStyle w:val="SourceCode"/>
+      </w:pPr>
+      <w:r>
+        <w:rPr>
+          <w:rStyle w:val="DocumentationTok"/>
+        </w:rPr>
+        <w:t xml:space="preserve">##Info-Industrial&gt;0 (Alt Hyp)</w:t>
+      </w:r>
+      <w:r>
+        <w:br/>
+      </w:r>
+      <w:r>
+        <w:rPr>
+          <w:rStyle w:val="DocumentationTok"/>
+        </w:rPr>
+        <w:t xml:space="preserve">## Info-Industiral=0 (Null Hyp)</w:t>
+      </w:r>
+      <w:r>
+        <w:br/>
+      </w:r>
+      <w:r>
+        <w:rPr>
+          <w:rStyle w:val="DocumentationTok"/>
+        </w:rPr>
+        <w:t xml:space="preserve">## We want to generatee the null hypothesis that the two means are equal</w:t>
+      </w:r>
+      <w:r>
+        <w:br/>
+      </w:r>
+      <w:r>
+        <w:rPr>
+          <w:rStyle w:val="DocumentationTok"/>
+        </w:rPr>
+        <w:t xml:space="preserve">## We want to know do info make more than industrial (avg higher)</w:t>
+      </w:r>
+      <w:r>
+        <w:br/>
+      </w:r>
+      <w:r>
+        <w:rPr>
+          <w:rStyle w:val="FunctionTok"/>
+        </w:rPr>
+        <w:t xml:space="preserve">set.seed</w:t>
+      </w:r>
+      <w:r>
+        <w:rPr>
+          <w:rStyle w:val="NormalTok"/>
+        </w:rPr>
+        <w:t xml:space="preserve">(</w:t>
+      </w:r>
+      <w:r>
+        <w:rPr>
+          <w:rStyle w:val="DecValTok"/>
+        </w:rPr>
+        <w:t xml:space="preserve">660</w:t>
+      </w:r>
+      <w:r>
+        <w:rPr>
+          <w:rStyle w:val="NormalTok"/>
+        </w:rPr>
+        <w:t xml:space="preserve">)</w:t>
+      </w:r>
+      <w:r>
+        <w:br/>
+      </w:r>
+      <w:r>
+        <w:rPr>
+          <w:rStyle w:val="NormalTok"/>
+        </w:rPr>
+        <w:t xml:space="preserve">samp_d</w:t>
+      </w:r>
+      <w:r>
+        <w:rPr>
+          <w:rStyle w:val="OtherTok"/>
+        </w:rPr>
+        <w:t xml:space="preserve">&lt;-</w:t>
+      </w:r>
+      <w:r>
+        <w:rPr>
+          <w:rStyle w:val="ConstantTok"/>
+        </w:rPr>
+        <w:t xml:space="preserve">NULL</w:t>
+      </w:r>
+      <w:r>
+        <w:br/>
+      </w:r>
+      <w:r>
+        <w:rPr>
+          <w:rStyle w:val="FunctionTok"/>
+        </w:rPr>
+        <w:t xml:space="preserve">dim</w:t>
+      </w:r>
+      <w:r>
+        <w:rPr>
+          <w:rStyle w:val="NormalTok"/>
+        </w:rPr>
+        <w:t xml:space="preserve">(College) </w:t>
+      </w:r>
+      <w:r>
+        <w:rPr>
+          <w:rStyle w:val="CommentTok"/>
+        </w:rPr>
+        <w:t xml:space="preserve"># 777 -- so we use this in our sampling</w:t>
+      </w:r>
+    </w:p>
+    <w:p>
+      <w:pPr>
+        <w:pStyle w:val="SourceCode"/>
+      </w:pPr>
+      <w:r>
+        <w:rPr>
+          <w:rStyle w:val="VerbatimChar"/>
+        </w:rPr>
+        <w:t xml:space="preserve">## [1] 777  18</w:t>
+      </w:r>
+    </w:p>
+    <w:p>
+      <w:pPr>
+        <w:pStyle w:val="SourceCode"/>
+      </w:pPr>
+      <w:r>
+        <w:rPr>
+          <w:rStyle w:val="ControlFlowTok"/>
+        </w:rPr>
+        <w:t xml:space="preserve">for</w:t>
+      </w:r>
+      <w:r>
+        <w:rPr>
+          <w:rStyle w:val="NormalTok"/>
+        </w:rPr>
+        <w:t xml:space="preserve">(j </w:t>
+      </w:r>
+      <w:r>
+        <w:rPr>
+          <w:rStyle w:val="ControlFlowTok"/>
+        </w:rPr>
+        <w:t xml:space="preserve">in</w:t>
+      </w:r>
+      <w:r>
+        <w:rPr>
+          <w:rStyle w:val="NormalTok"/>
+        </w:rPr>
+        <w:t xml:space="preserve"> </w:t>
+      </w:r>
+      <w:r>
+        <w:rPr>
+          <w:rStyle w:val="DecValTok"/>
+        </w:rPr>
+        <w:t xml:space="preserve">1</w:t>
+      </w:r>
+      <w:r>
+        <w:rPr>
+          <w:rStyle w:val="SpecialCharTok"/>
+        </w:rPr>
+        <w:t xml:space="preserve">:</w:t>
+      </w:r>
+      <w:r>
+        <w:rPr>
+          <w:rStyle w:val="DecValTok"/>
+        </w:rPr>
+        <w:t xml:space="preserve">10000</w:t>
+      </w:r>
+      <w:r>
+        <w:rPr>
+          <w:rStyle w:val="NormalTok"/>
+        </w:rPr>
+        <w:t xml:space="preserve">){</w:t>
+      </w:r>
+      <w:r>
+        <w:br/>
+      </w:r>
+      <w:r>
+        <w:rPr>
+          <w:rStyle w:val="NormalTok"/>
+        </w:rPr>
+        <w:t xml:space="preserve">  NewDat</w:t>
+      </w:r>
+      <w:r>
+        <w:rPr>
+          <w:rStyle w:val="OtherTok"/>
+        </w:rPr>
+        <w:t xml:space="preserve">&lt;-</w:t>
+      </w:r>
+      <w:r>
+        <w:rPr>
+          <w:rStyle w:val="FunctionTok"/>
+        </w:rPr>
+        <w:t xml:space="preserve">data.frame</w:t>
+      </w:r>
+      <w:r>
+        <w:rPr>
+          <w:rStyle w:val="NormalTok"/>
+        </w:rPr>
+        <w:t xml:space="preserve">(</w:t>
+      </w:r>
+      <w:r>
+        <w:rPr>
+          <w:rStyle w:val="AttributeTok"/>
+        </w:rPr>
+        <w:t xml:space="preserve">appers=</w:t>
+      </w:r>
+      <w:r>
+        <w:rPr>
+          <w:rStyle w:val="NormalTok"/>
+        </w:rPr>
+        <w:t xml:space="preserve">College</w:t>
+      </w:r>
+      <w:r>
+        <w:rPr>
+          <w:rStyle w:val="SpecialCharTok"/>
+        </w:rPr>
+        <w:t xml:space="preserve">$</w:t>
+      </w:r>
+      <w:r>
+        <w:rPr>
+          <w:rStyle w:val="NormalTok"/>
+        </w:rPr>
+        <w:t xml:space="preserve">Apps,</w:t>
+      </w:r>
+      <w:r>
+        <w:rPr>
+          <w:rStyle w:val="AttributeTok"/>
+        </w:rPr>
+        <w:t xml:space="preserve">priv=</w:t>
+      </w:r>
+      <w:r>
+        <w:rPr>
+          <w:rStyle w:val="FunctionTok"/>
+        </w:rPr>
+        <w:t xml:space="preserve">sample</w:t>
+      </w:r>
+      <w:r>
+        <w:rPr>
+          <w:rStyle w:val="NormalTok"/>
+        </w:rPr>
+        <w:t xml:space="preserve">(College</w:t>
+      </w:r>
+      <w:r>
+        <w:rPr>
+          <w:rStyle w:val="SpecialCharTok"/>
+        </w:rPr>
+        <w:t xml:space="preserve">$</w:t>
+      </w:r>
+      <w:r>
+        <w:rPr>
+          <w:rStyle w:val="NormalTok"/>
+        </w:rPr>
+        <w:t xml:space="preserve">Private, </w:t>
+      </w:r>
+      <w:r>
+        <w:rPr>
+          <w:rStyle w:val="DecValTok"/>
+        </w:rPr>
+        <w:t xml:space="preserve">777</w:t>
+      </w:r>
+      <w:r>
+        <w:rPr>
+          <w:rStyle w:val="NormalTok"/>
+        </w:rPr>
+        <w:t xml:space="preserve">))</w:t>
+      </w:r>
+      <w:r>
+        <w:br/>
+      </w:r>
+      <w:r>
+        <w:rPr>
+          <w:rStyle w:val="NormalTok"/>
+        </w:rPr>
+        <w:t xml:space="preserve">  my_stat_boot</w:t>
+      </w:r>
+      <w:r>
+        <w:rPr>
+          <w:rStyle w:val="OtherTok"/>
+        </w:rPr>
+        <w:t xml:space="preserve">&lt;-</w:t>
+      </w:r>
+      <w:r>
+        <w:rPr>
+          <w:rStyle w:val="FunctionTok"/>
+        </w:rPr>
+        <w:t xml:space="preserve">tapply</w:t>
+      </w:r>
+      <w:r>
+        <w:rPr>
+          <w:rStyle w:val="NormalTok"/>
+        </w:rPr>
+        <w:t xml:space="preserve">(NewDat</w:t>
+      </w:r>
+      <w:r>
+        <w:rPr>
+          <w:rStyle w:val="SpecialCharTok"/>
+        </w:rPr>
+        <w:t xml:space="preserve">$</w:t>
+      </w:r>
+      <w:r>
+        <w:rPr>
+          <w:rStyle w:val="NormalTok"/>
+        </w:rPr>
+        <w:t xml:space="preserve">appers,NewDat</w:t>
+      </w:r>
+      <w:r>
+        <w:rPr>
+          <w:rStyle w:val="SpecialCharTok"/>
+        </w:rPr>
+        <w:t xml:space="preserve">$</w:t>
+      </w:r>
+      <w:r>
+        <w:rPr>
+          <w:rStyle w:val="NormalTok"/>
+        </w:rPr>
+        <w:t xml:space="preserve">priv,mean)</w:t>
+      </w:r>
+      <w:r>
+        <w:br/>
+      </w:r>
+      <w:r>
+        <w:rPr>
+          <w:rStyle w:val="NormalTok"/>
+        </w:rPr>
+        <w:t xml:space="preserve">  samp_d</w:t>
+      </w:r>
+      <w:r>
+        <w:rPr>
+          <w:rStyle w:val="OtherTok"/>
+        </w:rPr>
+        <w:t xml:space="preserve">&lt;-</w:t>
+      </w:r>
+      <w:r>
+        <w:rPr>
+          <w:rStyle w:val="FunctionTok"/>
+        </w:rPr>
+        <w:t xml:space="preserve">c</w:t>
+      </w:r>
+      <w:r>
+        <w:rPr>
+          <w:rStyle w:val="NormalTok"/>
+        </w:rPr>
+        <w:t xml:space="preserve">(samp_d,my_stat_boot[</w:t>
+      </w:r>
+      <w:r>
+        <w:rPr>
+          <w:rStyle w:val="DecValTok"/>
+        </w:rPr>
+        <w:t xml:space="preserve">2</w:t>
+      </w:r>
+      <w:r>
+        <w:rPr>
+          <w:rStyle w:val="NormalTok"/>
+        </w:rPr>
+        <w:t xml:space="preserve">]</w:t>
+      </w:r>
+      <w:r>
+        <w:rPr>
+          <w:rStyle w:val="SpecialCharTok"/>
+        </w:rPr>
+        <w:t xml:space="preserve">-</w:t>
+      </w:r>
+      <w:r>
+        <w:rPr>
+          <w:rStyle w:val="NormalTok"/>
+        </w:rPr>
+        <w:t xml:space="preserve">my_stat_boot[</w:t>
+      </w:r>
+      <w:r>
+        <w:rPr>
+          <w:rStyle w:val="DecValTok"/>
+        </w:rPr>
+        <w:t xml:space="preserve">1</w:t>
+      </w:r>
+      <w:r>
+        <w:rPr>
+          <w:rStyle w:val="NormalTok"/>
+        </w:rPr>
+        <w:t xml:space="preserve">])</w:t>
+      </w:r>
+      <w:r>
+        <w:br/>
+      </w:r>
+      <w:r>
+        <w:rPr>
+          <w:rStyle w:val="NormalTok"/>
+        </w:rPr>
+        <w:t xml:space="preserve">  </w:t>
+      </w:r>
+      <w:r>
+        <w:rPr>
+          <w:rStyle w:val="DocumentationTok"/>
+        </w:rPr>
+        <w:t xml:space="preserve">## ^^ null distro ^^</w:t>
+      </w:r>
+      <w:r>
+        <w:br/>
+      </w:r>
+      <w:r>
+        <w:rPr>
+          <w:rStyle w:val="NormalTok"/>
+        </w:rPr>
+        <w:t xml:space="preserve">}</w:t>
+      </w:r>
+      <w:r>
+        <w:br/>
+      </w:r>
+      <w:r>
+        <w:rPr>
+          <w:rStyle w:val="CommentTok"/>
+        </w:rPr>
+        <w:t xml:space="preserve">#df&lt;- data.frame(samp_d)</w:t>
+      </w:r>
+      <w:r>
+        <w:br/>
+      </w:r>
+      <w:r>
+        <w:rPr>
+          <w:rStyle w:val="CommentTok"/>
+        </w:rPr>
+        <w:t xml:space="preserve">#df</w:t>
+      </w:r>
+      <w:r>
+        <w:br/>
+      </w:r>
+      <w:r>
+        <w:br/>
+      </w:r>
+      <w:r>
+        <w:rPr>
+          <w:rStyle w:val="FunctionTok"/>
+        </w:rPr>
+        <w:t xml:space="preserve">hist</w:t>
+      </w:r>
+      <w:r>
+        <w:rPr>
+          <w:rStyle w:val="NormalTok"/>
+        </w:rPr>
+        <w:t xml:space="preserve">(samp_d,</w:t>
+      </w:r>
+      <w:r>
+        <w:rPr>
+          <w:rStyle w:val="AttributeTok"/>
+        </w:rPr>
+        <w:t xml:space="preserve">xlim=</w:t>
+      </w:r>
+      <w:r>
+        <w:rPr>
+          <w:rStyle w:val="FunctionTok"/>
+        </w:rPr>
+        <w:t xml:space="preserve">c</w:t>
+      </w:r>
+      <w:r>
+        <w:rPr>
+          <w:rStyle w:val="NormalTok"/>
+        </w:rPr>
+        <w:t xml:space="preserve">(</w:t>
+      </w:r>
+      <w:r>
+        <w:rPr>
+          <w:rStyle w:val="SpecialCharTok"/>
+        </w:rPr>
+        <w:t xml:space="preserve">-</w:t>
+      </w:r>
+      <w:r>
+        <w:rPr>
+          <w:rStyle w:val="DecValTok"/>
+        </w:rPr>
+        <w:t xml:space="preserve">20</w:t>
+      </w:r>
+      <w:r>
+        <w:rPr>
+          <w:rStyle w:val="NormalTok"/>
+        </w:rPr>
+        <w:t xml:space="preserve">,</w:t>
+      </w:r>
+      <w:r>
+        <w:rPr>
+          <w:rStyle w:val="DecValTok"/>
+        </w:rPr>
+        <w:t xml:space="preserve">20</w:t>
+      </w:r>
+      <w:r>
+        <w:rPr>
+          <w:rStyle w:val="NormalTok"/>
+        </w:rPr>
+        <w:t xml:space="preserve">))</w:t>
+      </w:r>
+      <w:r>
+        <w:br/>
+      </w:r>
+      <w:r>
+        <w:rPr>
+          <w:rStyle w:val="CommentTok"/>
+        </w:rPr>
+        <w:t xml:space="preserve"># WE CANNOT CALL THIS BY ITSELF </w:t>
+      </w:r>
+      <w:r>
+        <w:br/>
+      </w:r>
+      <w:r>
+        <w:rPr>
+          <w:rStyle w:val="FunctionTok"/>
+        </w:rPr>
+        <w:t xml:space="preserve">abline</w:t>
+      </w:r>
+      <w:r>
+        <w:rPr>
+          <w:rStyle w:val="NormalTok"/>
+        </w:rPr>
+        <w:t xml:space="preserve">(</w:t>
+      </w:r>
+      <w:r>
+        <w:rPr>
+          <w:rStyle w:val="AttributeTok"/>
+        </w:rPr>
+        <w:t xml:space="preserve">v=</w:t>
+      </w:r>
+      <w:r>
+        <w:rPr>
+          <w:rStyle w:val="NormalTok"/>
+        </w:rPr>
+        <w:t xml:space="preserve">my_stat)</w:t>
+      </w:r>
+    </w:p>
+    <w:p>
+      <w:pPr>
+        <w:pStyle w:val="FirstParagraph"/>
+      </w:pPr>
+      <w:r>
+        <w:drawing>
+          <wp:inline>
+            <wp:extent cx="4620126" cy="3696101"/>
+            <wp:effectExtent b="0" l="0" r="0" t="0"/>
+            <wp:docPr descr="" title="" id="31" name="Picture"/>
+            <a:graphic>
+              <a:graphicData uri="http://schemas.openxmlformats.org/drawingml/2006/picture">
+                <pic:pic>
+                  <pic:nvPicPr>
+                    <pic:cNvPr descr="group2_sub_1_brooke-sean-faizeen_files/figure-docx/unnamed-chunk-6-1.png" id="32" name="Picture"/>
+                    <pic:cNvPicPr>
+                      <a:picLocks noChangeArrowheads="1" noChangeAspect="1"/>
+                    </pic:cNvPicPr>
+                  </pic:nvPicPr>
+                  <pic:blipFill>
+                    <a:blip r:embed="rId30"/>
+                    <a:stretch>
+                      <a:fillRect/>
+                    </a:stretch>
+                  </pic:blipFill>
+                  <pic:spPr bwMode="auto">
+                    <a:xfrm>
+                      <a:off x="0" y="0"/>
+                      <a:ext cx="4620126" cy="3696101"/>
+                    </a:xfrm>
+                    <a:prstGeom prst="rect">
+                      <a:avLst/>
+                    </a:prstGeom>
+                    <a:noFill/>
+                    <a:ln w="9525">
+                      <a:noFill/>
+                      <a:headEnd/>
+                      <a:tailEnd/>
+                    </a:ln>
+                  </pic:spPr>
+                </pic:pic>
+              </a:graphicData>
+            </a:graphic>
+          </wp:inline>
+        </w:drawing>
+      </w:r>
+    </w:p>
+    <w:p>
+      <w:pPr>
+        <w:pStyle w:val="SourceCode"/>
+      </w:pPr>
+      <w:r>
+        <w:rPr>
+          <w:rStyle w:val="NormalTok"/>
+        </w:rPr>
+        <w:t xml:space="preserve">my_stat</w:t>
+      </w:r>
+    </w:p>
+    <w:p>
+      <w:pPr>
+        <w:pStyle w:val="SourceCode"/>
+      </w:pPr>
+      <w:r>
+        <w:rPr>
+          <w:rStyle w:val="VerbatimChar"/>
+        </w:rPr>
+        <w:t xml:space="preserve">##       No </w:t>
+      </w:r>
+      <w:r>
+        <w:br/>
+      </w:r>
+      <w:r>
+        <w:rPr>
+          <w:rStyle w:val="VerbatimChar"/>
+        </w:rPr>
+        <w:t xml:space="preserve">## 3751.991</w:t>
+      </w:r>
+    </w:p>
+    <w:p>
+      <w:pPr>
+        <w:pStyle w:val="SourceCode"/>
+      </w:pPr>
+      <w:r>
+        <w:rPr>
+          <w:rStyle w:val="CommentTok"/>
+        </w:rPr>
+        <w:t xml:space="preserve"># div by the number of samples taken</w:t>
+      </w:r>
+      <w:r>
+        <w:br/>
+      </w:r>
+      <w:r>
+        <w:rPr>
+          <w:rStyle w:val="FunctionTok"/>
+        </w:rPr>
+        <w:t xml:space="preserve">sum</w:t>
+      </w:r>
+      <w:r>
+        <w:rPr>
+          <w:rStyle w:val="NormalTok"/>
+        </w:rPr>
+        <w:t xml:space="preserve">(samp_d</w:t>
+      </w:r>
+      <w:r>
+        <w:rPr>
+          <w:rStyle w:val="SpecialCharTok"/>
+        </w:rPr>
+        <w:t xml:space="preserve">&gt;=</w:t>
+      </w:r>
+      <w:r>
+        <w:rPr>
+          <w:rStyle w:val="NormalTok"/>
+        </w:rPr>
+        <w:t xml:space="preserve">my_stat)</w:t>
+      </w:r>
+      <w:r>
+        <w:rPr>
+          <w:rStyle w:val="SpecialCharTok"/>
+        </w:rPr>
+        <w:t xml:space="preserve">/</w:t>
+      </w:r>
+      <w:r>
+        <w:rPr>
+          <w:rStyle w:val="DecValTok"/>
+        </w:rPr>
+        <w:t xml:space="preserve">10000</w:t>
+      </w:r>
+    </w:p>
+    <w:p>
+      <w:pPr>
+        <w:pStyle w:val="SourceCode"/>
+      </w:pPr>
+      <w:r>
+        <w:rPr>
+          <w:rStyle w:val="VerbatimChar"/>
+        </w:rPr>
+        <w:t xml:space="preserve">## [1] 0</w:t>
+      </w:r>
+    </w:p>
+    <w:p>
+      <w:pPr>
+        <w:pStyle w:val="SourceCode"/>
+      </w:pPr>
+      <w:r>
+        <w:rPr>
+          <w:rStyle w:val="CommentTok"/>
+        </w:rPr>
+        <w:t xml:space="preserve"># there are 0 times our last sets didn't show up in the distro</w:t>
+      </w:r>
+    </w:p>
+    <w:p>
+      <w:pPr>
+        <w:pStyle w:val="FirstParagraph"/>
+      </w:pPr>
+      <w:r>
+        <w:t xml:space="preserve">At 0 for our sum, we cannot reject the null hypothesis in this case as it does look like there is a statistical relationship between Appplications and Private/Public data.</w:t>
+      </w:r>
+    </w:p>
+    <w:bookmarkEnd w:id="33"/>
     <w:sectPr/>
   </w:body>
 </w:document>

</xml_diff>